<commit_message>
Fixed logo and removed class definitions section. Added a scope statement.
</commit_message>
<xml_diff>
--- a/demo.docx
+++ b/demo.docx
@@ -29,7 +29,7 @@
         <w:rPr/>
         <w:drawing>
           <wp:inline distT="0" distB="0" distL="0" distR="0">
-            <wp:extent cx="2133600" cy="1143000"/>
+            <wp:extent cx="1332230" cy="360045"/>
             <wp:effectExtent l="0" t="0" r="0" b="0"/>
             <wp:docPr id="1" name="Picture 1" descr=""/>
             <wp:cNvGraphicFramePr>
@@ -53,7 +53,7 @@
                   <pic:spPr bwMode="auto">
                     <a:xfrm>
                       <a:off x="0" y="0"/>
-                      <a:ext cx="2133600" cy="1143000"/>
+                      <a:ext cx="1332230" cy="360045"/>
                     </a:xfrm>
                     <a:prstGeom prst="rect">
                       <a:avLst/>
@@ -206,24 +206,107 @@
       </w:pPr>
       <w:r>
         <w:rPr/>
-        <w:t>Version 0.1</w:t>
-      </w:r>
-    </w:p>
-    <w:p>
-      <w:pPr>
-        <w:pStyle w:val="CRMdate"/>
+        <w:t xml:space="preserve">Version </w:t>
+      </w:r>
+      <w:r>
         <w:rPr>
           <w:rFonts w:cs="Arial"/>
-          <w:b w:val="false"/>
           <w:b w:val="false"/>
           <w:color w:val="000000" w:themeColor="text1"/>
           <w:sz w:val="28"/>
           <w:lang w:val="en-GB"/>
         </w:rPr>
+        <w:t>?</w:t>
+      </w:r>
+    </w:p>
+    <w:p>
+      <w:pPr>
+        <w:pStyle w:val="CRMdate"/>
+        <w:rPr>
+          <w:rFonts w:ascii="Times New Roman" w:hAnsi="Times New Roman" w:eastAsia="Times New Roman" w:cs="Times New Roman"/>
+          <w:color w:val="auto"/>
+          <w:kern w:val="0"/>
+          <w:sz w:val="24"/>
+          <w:szCs w:val="24"/>
+          <w:lang w:val="en-GB" w:eastAsia="el-GR" w:bidi="ar-SA"/>
+        </w:rPr>
+      </w:pPr>
+      <w:r>
+        <w:rPr>
+          <w:rFonts w:eastAsia="Times New Roman" w:cs="Times New Roman"/>
+          <w:color w:val="auto"/>
+          <w:kern w:val="0"/>
+          <w:sz w:val="24"/>
+          <w:szCs w:val="24"/>
+          <w:lang w:val="en-GB" w:eastAsia="el-GR" w:bidi="ar-SA"/>
+        </w:rPr>
+        <w:t>Date ?</w:t>
+      </w:r>
+    </w:p>
+    <w:p>
+      <w:pPr>
+        <w:pStyle w:val="CRMmaintainers"/>
+        <w:rPr>
+          <w:rFonts w:ascii="Arial" w:hAnsi="Arial" w:cs="Arial"/>
+        </w:rPr>
       </w:pPr>
       <w:r>
         <w:rPr/>
-        <w:t>May 2015</w:t>
+      </w:r>
+    </w:p>
+    <w:p>
+      <w:pPr>
+        <w:pStyle w:val="CRMmaintainers"/>
+        <w:rPr>
+          <w:rFonts w:ascii="Arial" w:hAnsi="Arial" w:cs="Arial"/>
+        </w:rPr>
+      </w:pPr>
+      <w:r>
+        <w:rPr/>
+      </w:r>
+    </w:p>
+    <w:p>
+      <w:pPr>
+        <w:pStyle w:val="CRMmaintainers"/>
+        <w:rPr>
+          <w:rFonts w:ascii="Arial" w:hAnsi="Arial" w:cs="Arial"/>
+        </w:rPr>
+      </w:pPr>
+      <w:r>
+        <w:rPr/>
+      </w:r>
+    </w:p>
+    <w:p>
+      <w:pPr>
+        <w:pStyle w:val="CRMmaintainers"/>
+        <w:rPr>
+          <w:rFonts w:ascii="Arial" w:hAnsi="Arial" w:cs="Arial"/>
+        </w:rPr>
+      </w:pPr>
+      <w:r>
+        <w:rPr/>
+      </w:r>
+    </w:p>
+    <w:p>
+      <w:pPr>
+        <w:pStyle w:val="CRMmaintainers"/>
+        <w:rPr>
+          <w:rFonts w:ascii="Arial" w:hAnsi="Arial" w:cs="Arial"/>
+        </w:rPr>
+      </w:pPr>
+      <w:r>
+        <w:rPr/>
+      </w:r>
+    </w:p>
+    <w:p>
+      <w:pPr>
+        <w:pStyle w:val="CRMmaintainers"/>
+        <w:rPr>
+          <w:rFonts w:ascii="Arial" w:hAnsi="Arial" w:cs="Arial"/>
+        </w:rPr>
+      </w:pPr>
+      <w:r>
+        <w:rPr/>
       </w:r>
     </w:p>
     <w:p>
@@ -262,8 +345,8 @@
         <w:rPr/>
         <w:t>Contributors:</w:t>
       </w:r>
-      <w:bookmarkStart w:id="0" w:name="_Toc382492756"/>
-      <w:bookmarkStart w:id="1" w:name="_Toc382842673"/>
+      <w:bookmarkStart w:id="0" w:name="_Toc382842673"/>
+      <w:bookmarkStart w:id="1" w:name="_Toc382492756"/>
       <w:bookmarkEnd w:id="0"/>
       <w:bookmarkEnd w:id="1"/>
       <w:r>
@@ -379,7 +462,22 @@
       </w:pPr>
       <w:r>
         <w:rPr/>
-        <w:t>This document describes work which uses and extends the CIDOC Conceptual Reference Model (CRM, ISO21127). The CIDOC-CRM definition document should be read before this document. References to the CRM in this document are taken from CRM version XX maintained by CIDOC.</w:t>
+        <w:t xml:space="preserve">This document describes work which uses and extends the CIDOC Conceptual Reference Model (CRM, ISO21127). The CIDOC-CRM definition document should be read before this document. References to the CRM in this document are taken from CRM version </w:t>
+      </w:r>
+      <w:r>
+        <w:rPr>
+          <w:rFonts w:eastAsia="Times New Roman" w:cs="Times New Roman"/>
+          <w:color w:val="auto"/>
+          <w:kern w:val="0"/>
+          <w:sz w:val="20"/>
+          <w:szCs w:val="24"/>
+          <w:lang w:val="en-GB" w:eastAsia="el-GR" w:bidi="ar-SA"/>
+        </w:rPr>
+        <w:t>7.1.1</w:t>
+      </w:r>
+      <w:r>
+        <w:rPr/>
+        <w:t xml:space="preserve"> maintained by CIDOC.</w:t>
       </w:r>
     </w:p>
     <w:p>
@@ -406,6 +504,147 @@
         <w:rPr>
           <w:lang w:eastAsia="it-IT"/>
         </w:rPr>
+        <w:t xml:space="preserve">This extension has been developed after analysis of registration and survey forms primarily </w:t>
+      </w:r>
+      <w:r>
+        <w:rPr>
+          <w:rFonts w:eastAsia="Times New Roman" w:cs="Times New Roman"/>
+          <w:color w:val="auto"/>
+          <w:kern w:val="0"/>
+          <w:sz w:val="20"/>
+          <w:szCs w:val="24"/>
+          <w:lang w:val="en-GB" w:eastAsia="it-IT" w:bidi="ar-SA"/>
+        </w:rPr>
+        <w:t>for</w:t>
+      </w:r>
+      <w:r>
+        <w:rPr>
+          <w:lang w:eastAsia="it-IT"/>
+        </w:rPr>
+        <w:t xml:space="preserve"> use in conservation documentation. While the initiative for its development started within a conservation documentation context, the principles considered apply to other contexts. The extension provides properties which allow making statements </w:t>
+      </w:r>
+      <w:r>
+        <w:rPr>
+          <w:lang w:eastAsia="it-IT"/>
+        </w:rPr>
+        <w:t>in the following cases:</w:t>
+      </w:r>
+    </w:p>
+    <w:p>
+      <w:pPr>
+        <w:pStyle w:val="TextBody"/>
+        <w:rPr>
+          <w:lang w:eastAsia="it-IT"/>
+        </w:rPr>
+      </w:pPr>
+      <w:r>
+        <w:rPr>
+          <w:lang w:eastAsia="it-IT"/>
+        </w:rPr>
+        <w:t xml:space="preserve">a) </w:t>
+      </w:r>
+      <w:r>
+        <w:rPr>
+          <w:rFonts w:eastAsia="Times New Roman" w:cs="Times New Roman"/>
+          <w:color w:val="auto"/>
+          <w:kern w:val="0"/>
+          <w:sz w:val="20"/>
+          <w:szCs w:val="24"/>
+          <w:lang w:val="en-GB" w:eastAsia="it-IT" w:bidi="ar-SA"/>
+        </w:rPr>
+        <w:t>W</w:t>
+      </w:r>
+      <w:r>
+        <w:rPr>
+          <w:lang w:eastAsia="it-IT"/>
+        </w:rPr>
+        <w:t xml:space="preserve">hen recording instances is not possible but recording </w:t>
+      </w:r>
+      <w:r>
+        <w:rPr>
+          <w:lang w:eastAsia="it-IT"/>
+        </w:rPr>
+        <w:t xml:space="preserve">the types of those instances is. </w:t>
+      </w:r>
+      <w:r>
+        <w:rPr>
+          <w:rFonts w:eastAsia="Times New Roman" w:cs="Times New Roman"/>
+          <w:color w:val="auto"/>
+          <w:kern w:val="0"/>
+          <w:sz w:val="20"/>
+          <w:szCs w:val="24"/>
+          <w:lang w:val="en-GB" w:eastAsia="it-IT" w:bidi="ar-SA"/>
+        </w:rPr>
+        <w:t>This could be the case</w:t>
+      </w:r>
+      <w:r>
+        <w:rPr>
+          <w:lang w:eastAsia="it-IT"/>
+        </w:rPr>
+        <w:t xml:space="preserve"> when there are no resources or interest to record numerous instances of the same type. For example, it is often not possible to record every page marker of a historic book with many page markers, but it may be possible to record their types.</w:t>
+      </w:r>
+    </w:p>
+    <w:p>
+      <w:pPr>
+        <w:pStyle w:val="TextBody"/>
+        <w:rPr>
+          <w:lang w:eastAsia="it-IT"/>
+        </w:rPr>
+      </w:pPr>
+      <w:r>
+        <w:rPr>
+          <w:lang w:eastAsia="it-IT"/>
+        </w:rPr>
+        <w:t xml:space="preserve">b) </w:t>
+      </w:r>
+      <w:r>
+        <w:rPr>
+          <w:rFonts w:eastAsia="Times New Roman" w:cs="Times New Roman"/>
+          <w:color w:val="auto"/>
+          <w:kern w:val="0"/>
+          <w:sz w:val="20"/>
+          <w:szCs w:val="24"/>
+          <w:lang w:val="en-GB" w:eastAsia="it-IT" w:bidi="ar-SA"/>
+        </w:rPr>
+        <w:t>W</w:t>
+      </w:r>
+      <w:r>
+        <w:rPr>
+          <w:lang w:eastAsia="it-IT"/>
+        </w:rPr>
+        <w:t xml:space="preserve">hen recording non-existence. This could be the case when </w:t>
+      </w:r>
+      <w:r>
+        <w:rPr>
+          <w:lang w:eastAsia="it-IT"/>
+        </w:rPr>
+        <w:t>a comprehensive observation of a situation confirms that there is no instance of a specific type. For example, when recording historic books, one may be able to confirm that there are no page markers on it after examining all leaves.</w:t>
+      </w:r>
+    </w:p>
+    <w:p>
+      <w:pPr>
+        <w:pStyle w:val="TextBody"/>
+        <w:rPr>
+          <w:lang w:eastAsia="it-IT"/>
+        </w:rPr>
+      </w:pPr>
+      <w:r>
+        <w:rPr>
+          <w:lang w:eastAsia="it-IT"/>
+        </w:rPr>
+        <w:t>T</w:t>
+      </w:r>
+      <w:r>
+        <w:rPr>
+          <w:lang w:eastAsia="it-IT"/>
+        </w:rPr>
+        <w:t xml:space="preserve">he use of these properties allows identification of contradictory information within a knowledge base on the existence </w:t>
+      </w:r>
+      <w:r>
+        <w:rPr>
+          <w:lang w:eastAsia="it-IT"/>
+        </w:rPr>
+        <w:t>and non-existence of instances.</w:t>
       </w:r>
     </w:p>
     <w:p>
@@ -425,13 +664,35 @@
       <w:pPr>
         <w:pStyle w:val="TextBody"/>
         <w:rPr>
-          <w:lang w:eastAsia="it-IT"/>
+          <w:rFonts w:ascii="Times New Roman" w:hAnsi="Times New Roman" w:eastAsia="Times New Roman" w:cs="Times New Roman"/>
+          <w:color w:val="auto"/>
+          <w:kern w:val="0"/>
+          <w:sz w:val="20"/>
+          <w:szCs w:val="24"/>
+          <w:lang w:val="en-GB" w:eastAsia="it-IT" w:bidi="ar-SA"/>
         </w:rPr>
       </w:pPr>
       <w:r>
         <w:rPr>
-          <w:lang w:eastAsia="it-IT"/>
+          <w:rFonts w:eastAsia="Times New Roman" w:cs="Times New Roman"/>
+          <w:color w:val="auto"/>
+          <w:kern w:val="0"/>
+          <w:sz w:val="20"/>
+          <w:szCs w:val="24"/>
+          <w:lang w:val="en-GB" w:eastAsia="it-IT" w:bidi="ar-SA"/>
         </w:rPr>
+        <w:t xml:space="preserve">The CIDOC-CRM SIG has approved the development of the extension. This is the current version of the development as proposed by the maintainers to be </w:t>
+      </w:r>
+      <w:r>
+        <w:rPr>
+          <w:rFonts w:eastAsia="Times New Roman" w:cs="Times New Roman"/>
+          <w:color w:val="auto"/>
+          <w:kern w:val="0"/>
+          <w:sz w:val="20"/>
+          <w:szCs w:val="24"/>
+          <w:lang w:val="en-GB" w:eastAsia="it-IT" w:bidi="ar-SA"/>
+        </w:rPr>
+        <w:t>considered by the SIG.</w:t>
       </w:r>
     </w:p>
     <w:p>
@@ -439,595 +700,6 @@
         <w:pStyle w:val="TextBody"/>
         <w:rPr>
           <w:lang w:eastAsia="it-IT"/>
-        </w:rPr>
-      </w:pPr>
-      <w:r>
-        <w:rPr>
-          <w:lang w:eastAsia="it-IT"/>
-        </w:rPr>
-      </w:r>
-      <w:r>
-        <w:br w:type="page"/>
-      </w:r>
-    </w:p>
-    <w:p>
-      <w:pPr>
-        <w:pStyle w:val="Heading1"/>
-        <w:rPr/>
-      </w:pPr>
-      <w:r>
-        <w:rPr>
-          <w:rFonts w:eastAsia="" w:cs="" w:cstheme="majorBidi" w:eastAsiaTheme="majorEastAsia"/>
-          <w:b/>
-          <w:bCs/>
-          <w:color w:val="auto"/>
-          <w:kern w:val="0"/>
-          <w:sz w:val="32"/>
-          <w:szCs w:val="32"/>
-          <w:lang w:val="it-IT" w:eastAsia="it-IT" w:bidi="ar-SA"/>
-        </w:rPr>
-        <w:t xml:space="preserve">CRMntp </w:t>
-      </w:r>
-      <w:r>
-        <w:rPr/>
-        <w:t xml:space="preserve">class hierarchy, aligned with portions from the CIDOC CRM class hierarchies </w:t>
-      </w:r>
-    </w:p>
-    <w:p>
-      <w:pPr>
-        <w:pStyle w:val="TextBody"/>
-        <w:rPr>
-          <w:lang w:eastAsia="en-US"/>
-        </w:rPr>
-      </w:pPr>
-      <w:r>
-        <w:rPr/>
-        <w:t xml:space="preserve">This class hierarchy lists: </w:t>
-      </w:r>
-    </w:p>
-    <w:p>
-      <w:pPr>
-        <w:pStyle w:val="TextBody"/>
-        <w:numPr>
-          <w:ilvl w:val="0"/>
-          <w:numId w:val="2"/>
-        </w:numPr>
-        <w:rPr/>
-      </w:pPr>
-      <w:r>
-        <w:rPr>
-          <w:lang w:eastAsia="en-US"/>
-        </w:rPr>
-        <w:t xml:space="preserve">all classes declared in </w:t>
-      </w:r>
-      <w:r>
-        <w:rPr/>
-        <w:t>&lt;Current Family model&gt;</w:t>
-      </w:r>
-    </w:p>
-    <w:p>
-      <w:pPr>
-        <w:pStyle w:val="TextBody"/>
-        <w:numPr>
-          <w:ilvl w:val="0"/>
-          <w:numId w:val="2"/>
-        </w:numPr>
-        <w:rPr/>
-      </w:pPr>
-      <w:r>
-        <w:rPr>
-          <w:lang w:eastAsia="en-US"/>
-        </w:rPr>
-        <w:t>all classes declared in &lt;</w:t>
-      </w:r>
-      <w:r>
-        <w:rPr/>
-        <w:t>other Family model/s</w:t>
-      </w:r>
-      <w:r>
-        <w:rPr>
-          <w:rStyle w:val="FootnoteAnchor"/>
-        </w:rPr>
-        <w:footnoteReference w:id="2"/>
-      </w:r>
-      <w:r>
-        <w:rPr/>
-        <w:t xml:space="preserve">&gt; </w:t>
-      </w:r>
-      <w:r>
-        <w:rPr>
-          <w:lang w:eastAsia="en-US"/>
-        </w:rPr>
-        <w:t xml:space="preserve">and CIDOC CRM that are declared as superclasses of classes declared in  the </w:t>
-      </w:r>
-      <w:r>
-        <w:rPr/>
-        <w:t>&lt;Current Family model&gt;</w:t>
-      </w:r>
-      <w:r>
-        <w:rPr>
-          <w:lang w:eastAsia="en-US"/>
-        </w:rPr>
-        <w:t xml:space="preserve">, </w:t>
-      </w:r>
-    </w:p>
-    <w:p>
-      <w:pPr>
-        <w:pStyle w:val="TextBody"/>
-        <w:numPr>
-          <w:ilvl w:val="0"/>
-          <w:numId w:val="2"/>
-        </w:numPr>
-        <w:rPr/>
-      </w:pPr>
-      <w:r>
-        <w:rPr>
-          <w:lang w:eastAsia="en-US"/>
-        </w:rPr>
-        <w:t>all classes declared in &lt;</w:t>
-      </w:r>
-      <w:r>
-        <w:rPr/>
-        <w:t>other Family model/s&gt;</w:t>
-      </w:r>
-      <w:r>
-        <w:rPr>
-          <w:lang w:eastAsia="en-US"/>
-        </w:rPr>
-        <w:t xml:space="preserve"> or CIDOC CRM that are either domain or range for a property declared in  the </w:t>
-      </w:r>
-      <w:r>
-        <w:rPr/>
-        <w:t>&lt;Current Family model&gt;</w:t>
-      </w:r>
-      <w:r>
-        <w:rPr>
-          <w:lang w:eastAsia="en-US"/>
-        </w:rPr>
-        <w:t xml:space="preserve">, </w:t>
-      </w:r>
-    </w:p>
-    <w:p>
-      <w:pPr>
-        <w:pStyle w:val="TextBody"/>
-        <w:numPr>
-          <w:ilvl w:val="0"/>
-          <w:numId w:val="2"/>
-        </w:numPr>
-        <w:rPr/>
-      </w:pPr>
-      <w:r>
-        <w:rPr>
-          <w:lang w:eastAsia="en-US"/>
-        </w:rPr>
-        <w:t>all classes declared in &lt;</w:t>
-      </w:r>
-      <w:r>
-        <w:rPr/>
-        <w:t>other Family model/s&gt;</w:t>
-      </w:r>
-      <w:r>
-        <w:rPr>
-          <w:lang w:eastAsia="en-US"/>
-        </w:rPr>
-        <w:t xml:space="preserve"> and CIDOC CRM that are either domain or range for a property declared in &lt;</w:t>
-      </w:r>
-      <w:r>
-        <w:rPr/>
-        <w:t>other Family model/s&gt;</w:t>
-      </w:r>
-      <w:r>
-        <w:rPr>
-          <w:lang w:eastAsia="en-US"/>
-        </w:rPr>
-        <w:t xml:space="preserve">  or CIDOC CRM that is declared as superproperty of a property declared in the </w:t>
-      </w:r>
-      <w:r>
-        <w:rPr/>
-        <w:t>&lt;Current Family model&gt;</w:t>
-      </w:r>
-    </w:p>
-    <w:p>
-      <w:pPr>
-        <w:pStyle w:val="TextBody"/>
-        <w:numPr>
-          <w:ilvl w:val="0"/>
-          <w:numId w:val="2"/>
-        </w:numPr>
-        <w:rPr>
-          <w:lang w:eastAsia="en-US"/>
-        </w:rPr>
-      </w:pPr>
-      <w:r>
-        <w:rPr>
-          <w:lang w:eastAsia="en-US"/>
-        </w:rPr>
-        <w:t>all classes declared in &lt;</w:t>
-      </w:r>
-      <w:r>
-        <w:rPr/>
-        <w:t>other Family model/s&gt;</w:t>
-      </w:r>
-      <w:r>
-        <w:rPr>
-          <w:lang w:eastAsia="en-US"/>
-        </w:rPr>
-        <w:t xml:space="preserve"> and CIDOC CRM that are either domain or range for a property that is part of a complete path of which a property declared in </w:t>
-      </w:r>
-      <w:r>
-        <w:rPr/>
-        <w:t>&lt;Current Family model&gt;</w:t>
-      </w:r>
-      <w:r>
-        <w:rPr>
-          <w:lang w:eastAsia="en-US"/>
-        </w:rPr>
-        <w:t xml:space="preserve"> is declared to be a shortcut. </w:t>
-      </w:r>
-    </w:p>
-    <w:p>
-      <w:pPr>
-        <w:pStyle w:val="TextBody"/>
-        <w:rPr>
-          <w:lang w:eastAsia="en-US"/>
-        </w:rPr>
-      </w:pPr>
-      <w:r>
-        <w:rPr>
-          <w:lang w:eastAsia="en-US"/>
-        </w:rPr>
-      </w:r>
-    </w:p>
-    <w:p>
-      <w:pPr>
-        <w:pStyle w:val="TextBody"/>
-        <w:rPr/>
-      </w:pPr>
-      <w:r>
-        <w:rPr/>
-        <w:t>.</w:t>
-      </w:r>
-    </w:p>
-    <w:p>
-      <w:pPr>
-        <w:pStyle w:val="TextBody"/>
-        <w:rPr>
-          <w:lang w:val="en-US"/>
-        </w:rPr>
-      </w:pPr>
-      <w:r>
-        <w:rPr/>
-        <w:t xml:space="preserve">&lt;table&gt; </w:t>
-      </w:r>
-    </w:p>
-    <w:p>
-      <w:pPr>
-        <w:pStyle w:val="TextBody"/>
-        <w:rPr>
-          <w:lang w:val="en-US"/>
-        </w:rPr>
-      </w:pPr>
-      <w:r>
-        <w:rPr>
-          <w:lang w:val="en-US"/>
-        </w:rPr>
-      </w:r>
-      <w:r>
-        <w:br w:type="page"/>
-      </w:r>
-    </w:p>
-    <w:p>
-      <w:pPr>
-        <w:pStyle w:val="TextBody"/>
-        <w:rPr/>
-      </w:pPr>
-      <w:r>
-        <w:rPr/>
-        <w:t>List of external classes used in &lt;Current Family model&gt;</w:t>
-      </w:r>
-    </w:p>
-    <w:tbl>
-      <w:tblPr>
-        <w:tblW w:w="8306" w:type="dxa"/>
-        <w:jc w:val="left"/>
-        <w:tblInd w:w="55" w:type="dxa"/>
-        <w:tblCellMar>
-          <w:top w:w="55" w:type="dxa"/>
-          <w:left w:w="55" w:type="dxa"/>
-          <w:bottom w:w="55" w:type="dxa"/>
-          <w:right w:w="55" w:type="dxa"/>
-        </w:tblCellMar>
-      </w:tblPr>
-      <w:tblGrid>
-        <w:gridCol w:w="2076"/>
-        <w:gridCol w:w="2077"/>
-        <w:gridCol w:w="2076"/>
-        <w:gridCol w:w="2076"/>
-      </w:tblGrid>
-      <w:tr>
-        <w:trPr/>
-        <w:tc>
-          <w:tcPr>
-            <w:tcW w:w="2076" w:type="dxa"/>
-            <w:tcBorders>
-              <w:top w:val="single" w:sz="2" w:space="0" w:color="000000"/>
-              <w:left w:val="single" w:sz="2" w:space="0" w:color="000000"/>
-              <w:bottom w:val="single" w:sz="2" w:space="0" w:color="000000"/>
-            </w:tcBorders>
-            <w:shd w:fill="auto" w:val="clear"/>
-          </w:tcPr>
-          <w:p>
-            <w:pPr>
-              <w:pStyle w:val="TextBody"/>
-              <w:spacing w:before="0" w:after="120"/>
-              <w:rPr/>
-            </w:pPr>
-            <w:commentRangeStart w:id="0"/>
-            <w:r>
-              <w:rPr/>
-              <w:t>Class identifier</w:t>
-            </w:r>
-            <w:commentRangeEnd w:id="0"/>
-            <w:r>
-              <w:commentReference w:id="0"/>
-            </w:r>
-            <w:r>
-              <w:rPr/>
-            </w:r>
-          </w:p>
-        </w:tc>
-        <w:tc>
-          <w:tcPr>
-            <w:tcW w:w="2077" w:type="dxa"/>
-            <w:tcBorders>
-              <w:top w:val="single" w:sz="2" w:space="0" w:color="000000"/>
-              <w:left w:val="single" w:sz="2" w:space="0" w:color="000000"/>
-              <w:bottom w:val="single" w:sz="2" w:space="0" w:color="000000"/>
-            </w:tcBorders>
-            <w:shd w:fill="auto" w:val="clear"/>
-          </w:tcPr>
-          <w:p>
-            <w:pPr>
-              <w:pStyle w:val="TextBody"/>
-              <w:spacing w:before="0" w:after="120"/>
-              <w:rPr/>
-            </w:pPr>
-            <w:r>
-              <w:rPr/>
-              <w:t xml:space="preserve">Class </w:t>
-            </w:r>
-            <w:r>
-              <w:rPr>
-                <w:lang w:val="en-GB" w:eastAsia="el-GR"/>
-              </w:rPr>
-              <w:t>name</w:t>
-            </w:r>
-          </w:p>
-        </w:tc>
-        <w:tc>
-          <w:tcPr>
-            <w:tcW w:w="2076" w:type="dxa"/>
-            <w:tcBorders>
-              <w:top w:val="single" w:sz="2" w:space="0" w:color="000000"/>
-              <w:left w:val="single" w:sz="2" w:space="0" w:color="000000"/>
-              <w:bottom w:val="single" w:sz="2" w:space="0" w:color="000000"/>
-            </w:tcBorders>
-            <w:shd w:fill="auto" w:val="clear"/>
-          </w:tcPr>
-          <w:p>
-            <w:pPr>
-              <w:pStyle w:val="TextBody"/>
-              <w:spacing w:before="0" w:after="120"/>
-              <w:rPr/>
-            </w:pPr>
-            <w:r>
-              <w:rPr/>
-              <w:t>Model</w:t>
-            </w:r>
-          </w:p>
-        </w:tc>
-        <w:tc>
-          <w:tcPr>
-            <w:tcW w:w="2076" w:type="dxa"/>
-            <w:tcBorders>
-              <w:top w:val="single" w:sz="2" w:space="0" w:color="000000"/>
-              <w:left w:val="single" w:sz="2" w:space="0" w:color="000000"/>
-              <w:bottom w:val="single" w:sz="2" w:space="0" w:color="000000"/>
-              <w:right w:val="single" w:sz="2" w:space="0" w:color="000000"/>
-            </w:tcBorders>
-            <w:shd w:fill="auto" w:val="clear"/>
-          </w:tcPr>
-          <w:p>
-            <w:pPr>
-              <w:pStyle w:val="TextBody"/>
-              <w:spacing w:before="0" w:after="120"/>
-              <w:rPr/>
-            </w:pPr>
-            <w:r>
-              <w:rPr/>
-              <w:t>Version</w:t>
-            </w:r>
-          </w:p>
-        </w:tc>
-      </w:tr>
-      <w:tr>
-        <w:trPr/>
-        <w:tc>
-          <w:tcPr>
-            <w:tcW w:w="2076" w:type="dxa"/>
-            <w:tcBorders>
-              <w:left w:val="single" w:sz="2" w:space="0" w:color="000000"/>
-              <w:bottom w:val="single" w:sz="2" w:space="0" w:color="000000"/>
-            </w:tcBorders>
-            <w:shd w:fill="auto" w:val="clear"/>
-          </w:tcPr>
-          <w:p>
-            <w:pPr>
-              <w:pStyle w:val="TextBody"/>
-              <w:spacing w:before="0" w:after="120"/>
-              <w:rPr/>
-            </w:pPr>
-            <w:r>
-              <w:rPr/>
-              <w:t>S4</w:t>
-            </w:r>
-          </w:p>
-        </w:tc>
-        <w:tc>
-          <w:tcPr>
-            <w:tcW w:w="2077" w:type="dxa"/>
-            <w:tcBorders>
-              <w:left w:val="single" w:sz="2" w:space="0" w:color="000000"/>
-              <w:bottom w:val="single" w:sz="2" w:space="0" w:color="000000"/>
-            </w:tcBorders>
-            <w:shd w:fill="auto" w:val="clear"/>
-          </w:tcPr>
-          <w:p>
-            <w:pPr>
-              <w:pStyle w:val="TextBody"/>
-              <w:spacing w:before="0" w:after="120"/>
-              <w:rPr/>
-            </w:pPr>
-            <w:r>
-              <w:rPr/>
-              <w:t>Observation</w:t>
-            </w:r>
-          </w:p>
-        </w:tc>
-        <w:tc>
-          <w:tcPr>
-            <w:tcW w:w="2076" w:type="dxa"/>
-            <w:tcBorders>
-              <w:left w:val="single" w:sz="2" w:space="0" w:color="000000"/>
-              <w:bottom w:val="single" w:sz="2" w:space="0" w:color="000000"/>
-            </w:tcBorders>
-            <w:shd w:fill="auto" w:val="clear"/>
-          </w:tcPr>
-          <w:p>
-            <w:pPr>
-              <w:pStyle w:val="TextBody"/>
-              <w:spacing w:before="0" w:after="120"/>
-              <w:rPr/>
-            </w:pPr>
-            <w:r>
-              <w:rPr/>
-              <w:t>CRMsci</w:t>
-            </w:r>
-          </w:p>
-        </w:tc>
-        <w:tc>
-          <w:tcPr>
-            <w:tcW w:w="2076" w:type="dxa"/>
-            <w:tcBorders>
-              <w:left w:val="single" w:sz="2" w:space="0" w:color="000000"/>
-              <w:bottom w:val="single" w:sz="2" w:space="0" w:color="000000"/>
-              <w:right w:val="single" w:sz="2" w:space="0" w:color="000000"/>
-            </w:tcBorders>
-            <w:shd w:fill="auto" w:val="clear"/>
-          </w:tcPr>
-          <w:p>
-            <w:pPr>
-              <w:pStyle w:val="TextBody"/>
-              <w:spacing w:before="0" w:after="120"/>
-              <w:rPr/>
-            </w:pPr>
-            <w:r>
-              <w:rPr/>
-              <w:t>1.2</w:t>
-            </w:r>
-          </w:p>
-        </w:tc>
-      </w:tr>
-      <w:tr>
-        <w:trPr/>
-        <w:tc>
-          <w:tcPr>
-            <w:tcW w:w="2076" w:type="dxa"/>
-            <w:tcBorders>
-              <w:left w:val="single" w:sz="2" w:space="0" w:color="000000"/>
-              <w:bottom w:val="single" w:sz="2" w:space="0" w:color="000000"/>
-            </w:tcBorders>
-            <w:shd w:fill="auto" w:val="clear"/>
-          </w:tcPr>
-          <w:p>
-            <w:pPr>
-              <w:pStyle w:val="TextBody"/>
-              <w:spacing w:before="0" w:after="120"/>
-              <w:rPr/>
-            </w:pPr>
-            <w:r>
-              <w:rPr/>
-            </w:r>
-          </w:p>
-        </w:tc>
-        <w:tc>
-          <w:tcPr>
-            <w:tcW w:w="2077" w:type="dxa"/>
-            <w:tcBorders>
-              <w:left w:val="single" w:sz="2" w:space="0" w:color="000000"/>
-              <w:bottom w:val="single" w:sz="2" w:space="0" w:color="000000"/>
-            </w:tcBorders>
-            <w:shd w:fill="auto" w:val="clear"/>
-          </w:tcPr>
-          <w:p>
-            <w:pPr>
-              <w:pStyle w:val="TextBody"/>
-              <w:spacing w:before="0" w:after="120"/>
-              <w:rPr/>
-            </w:pPr>
-            <w:r>
-              <w:rPr/>
-            </w:r>
-          </w:p>
-        </w:tc>
-        <w:tc>
-          <w:tcPr>
-            <w:tcW w:w="2076" w:type="dxa"/>
-            <w:tcBorders>
-              <w:left w:val="single" w:sz="2" w:space="0" w:color="000000"/>
-              <w:bottom w:val="single" w:sz="2" w:space="0" w:color="000000"/>
-            </w:tcBorders>
-            <w:shd w:fill="auto" w:val="clear"/>
-          </w:tcPr>
-          <w:p>
-            <w:pPr>
-              <w:pStyle w:val="TextBody"/>
-              <w:spacing w:before="0" w:after="120"/>
-              <w:rPr/>
-            </w:pPr>
-            <w:r>
-              <w:rPr/>
-            </w:r>
-          </w:p>
-        </w:tc>
-        <w:tc>
-          <w:tcPr>
-            <w:tcW w:w="2076" w:type="dxa"/>
-            <w:tcBorders>
-              <w:left w:val="single" w:sz="2" w:space="0" w:color="000000"/>
-              <w:bottom w:val="single" w:sz="2" w:space="0" w:color="000000"/>
-              <w:right w:val="single" w:sz="2" w:space="0" w:color="000000"/>
-            </w:tcBorders>
-            <w:shd w:fill="auto" w:val="clear"/>
-          </w:tcPr>
-          <w:p>
-            <w:pPr>
-              <w:pStyle w:val="TextBody"/>
-              <w:spacing w:before="0" w:after="120"/>
-              <w:rPr/>
-            </w:pPr>
-            <w:r>
-              <w:rPr/>
-            </w:r>
-          </w:p>
-        </w:tc>
-      </w:tr>
-    </w:tbl>
-    <w:p>
-      <w:pPr>
-        <w:pStyle w:val="TextBody"/>
-        <w:rPr>
-          <w:color w:val="7F7F7F" w:themeColor="text1" w:themeTint="80"/>
         </w:rPr>
       </w:pPr>
       <w:r>
@@ -1074,7 +746,7 @@
         <w:pStyle w:val="TextBody"/>
         <w:numPr>
           <w:ilvl w:val="0"/>
-          <w:numId w:val="3"/>
+          <w:numId w:val="1"/>
         </w:numPr>
         <w:rPr/>
       </w:pPr>
@@ -1100,7 +772,7 @@
         <w:pStyle w:val="TextBody"/>
         <w:numPr>
           <w:ilvl w:val="0"/>
-          <w:numId w:val="3"/>
+          <w:numId w:val="1"/>
         </w:numPr>
         <w:rPr/>
       </w:pPr>
@@ -1118,7 +790,7 @@
         <w:rPr>
           <w:rStyle w:val="FootnoteAnchor"/>
         </w:rPr>
-        <w:footnoteReference w:id="3"/>
+        <w:footnoteReference w:id="2"/>
       </w:r>
       <w:r>
         <w:rPr>
@@ -1142,7 +814,7 @@
         <w:pStyle w:val="TextBody"/>
         <w:numPr>
           <w:ilvl w:val="0"/>
-          <w:numId w:val="3"/>
+          <w:numId w:val="1"/>
         </w:numPr>
         <w:rPr>
           <w:color w:val="000000"/>
@@ -1302,7 +974,7 @@
               <w:spacing w:before="0" w:after="120"/>
               <w:rPr/>
             </w:pPr>
-            <w:commentRangeStart w:id="1"/>
+            <w:commentRangeStart w:id="0"/>
             <w:r>
               <w:rPr>
                 <w:lang w:val="en-GB" w:eastAsia="el-GR"/>
@@ -1313,9 +985,9 @@
               <w:rPr/>
               <w:t xml:space="preserve"> identifier</w:t>
             </w:r>
-            <w:commentRangeEnd w:id="1"/>
+            <w:commentRangeEnd w:id="0"/>
             <w:r>
-              <w:commentReference w:id="1"/>
+              <w:commentReference w:id="0"/>
             </w:r>
             <w:r>
               <w:rPr/>
@@ -1579,25 +1251,6 @@
       <w:r>
         <w:rPr/>
       </w:r>
-      <w:r>
-        <w:br w:type="page"/>
-      </w:r>
-    </w:p>
-    <w:p>
-      <w:pPr>
-        <w:pStyle w:val="Heading1"/>
-        <w:rPr/>
-      </w:pPr>
-      <w:r>
-        <w:rPr>
-          <w:lang w:val="en-GB" w:eastAsia="el-GR" w:bidi="ar-SA"/>
-        </w:rPr>
-        <w:t>CRMntp</w:t>
-      </w:r>
-      <w:r>
-        <w:rPr/>
-        <w:t xml:space="preserve"> Class Declarations</w:t>
-      </w:r>
     </w:p>
     <w:p>
       <w:pPr>
@@ -33925,41 +33578,7 @@
 
 <file path=word/comments.xml><?xml version="1.0" encoding="utf-8"?>
 <w:comments xmlns:o="urn:schemas-microsoft-com:office:office" xmlns:r="http://schemas.openxmlformats.org/officeDocument/2006/relationships" xmlns:v="urn:schemas-microsoft-com:vml" xmlns:w="http://schemas.openxmlformats.org/wordprocessingml/2006/main" xmlns:w10="urn:schemas-microsoft-com:office:word" xmlns:wp="http://schemas.openxmlformats.org/drawingml/2006/wordprocessingDrawing" xmlns:wps="http://schemas.microsoft.com/office/word/2010/wordprocessingShape" xmlns:wpg="http://schemas.microsoft.com/office/word/2010/wordprocessingGroup" xmlns:mc="http://schemas.openxmlformats.org/markup-compatibility/2006" xmlns:wp14="http://schemas.microsoft.com/office/word/2010/wordprocessingDrawing" xmlns:w14="http://schemas.microsoft.com/office/word/2010/wordml" mc:Ignorable="w14 wp14">
-  <w:comment w:id="0" w:author="Athanasios Velios" w:date="2020-06-09T09:39:45Z" w:initials="AV">
-    <w:p>
-      <w:r>
-        <w:rPr>
-          <w:rFonts w:cs="" w:ascii="Calibri" w:hAnsi="Calibri" w:eastAsia="Times New Roman"/>
-          <w:b w:val="false"/>
-          <w:bCs w:val="false"/>
-          <w:i w:val="false"/>
-          <w:iCs w:val="false"/>
-          <w:caps w:val="false"/>
-          <w:smallCaps w:val="false"/>
-          <w:strike w:val="false"/>
-          <w:dstrike w:val="false"/>
-          <w:outline w:val="false"/>
-          <w:shadow w:val="false"/>
-          <w:emboss w:val="false"/>
-          <w:imprint w:val="false"/>
-          <w:color w:val="auto"/>
-          <w:spacing w:val="0"/>
-          <w:w w:val="100"/>
-          <w:kern w:val="0"/>
-          <w:position w:val="0"/>
-          <w:sz w:val="20"/>
-          <w:sz w:val="20"/>
-          <w:szCs w:val="22"/>
-          <w:u w:val="none"/>
-          <w:vertAlign w:val="baseline"/>
-          <w:em w:val="none"/>
-          <w:lang w:val="en-GB" w:bidi="ar-SA" w:eastAsia="en-US"/>
-        </w:rPr>
-        <w:t>Classes grouped by Model and ordered alphabetically by Model (exception: CRMbase always goes first) and then by Class identifier.</w:t>
-      </w:r>
-    </w:p>
-  </w:comment>
-  <w:comment w:id="1" w:author="Athanasios Velios" w:date="2020-06-09T09:43:12Z" w:initials="AV">
+  <w:comment w:id="0" w:author="Athanasios Velios" w:date="2020-06-09T09:43:12Z" w:initials="AV">
     <w:p>
       <w:r>
         <w:rPr>
@@ -34082,7 +33701,7 @@
         <w:szCs w:val="20"/>
         <w:iCs/>
       </w:rPr>
-      <w:t>10</w:t>
+      <w:t>7</w:t>
     </w:r>
     <w:r>
       <w:rPr>
@@ -34175,65 +33794,6 @@
       </w:r>
       <w:r>
         <w:rPr/>
-        <w:t xml:space="preserve"> </w:t>
-      </w:r>
-      <w:r>
-        <w:rPr>
-          <w:rFonts w:eastAsia="DejaVu Sans" w:cs="DejaVu Sans" w:ascii="Liberation Serif" w:hAnsi="Liberation Serif"/>
-          <w:sz w:val="24"/>
-          <w:lang w:val="en-US" w:eastAsia="en-US" w:bidi="en-US"/>
-        </w:rPr>
-        <w:t>It should be cl</w:t>
-      </w:r>
-      <w:bookmarkStart w:id="4" w:name="_GoBack"/>
-      <w:bookmarkEnd w:id="4"/>
-      <w:r>
-        <w:rPr>
-          <w:rFonts w:eastAsia="DejaVu Sans" w:cs="DejaVu Sans" w:ascii="Liberation Serif" w:hAnsi="Liberation Serif"/>
-          <w:sz w:val="24"/>
-          <w:lang w:val="en-US" w:eastAsia="en-US" w:bidi="en-US"/>
-        </w:rPr>
-        <w:t xml:space="preserve">early mentioned the versions of other models. For example: </w:t>
-      </w:r>
-    </w:p>
-    <w:p>
-      <w:pPr>
-        <w:pStyle w:val="Normal"/>
-        <w:rPr/>
-      </w:pPr>
-      <w:r>
-        <w:rPr/>
-        <w:t>CRM &lt;family model name&gt; ver. XX</w:t>
-      </w:r>
-    </w:p>
-    <w:p>
-      <w:pPr>
-        <w:pStyle w:val="Footnote"/>
-        <w:rPr/>
-      </w:pPr>
-      <w:r>
-        <w:rPr/>
-      </w:r>
-    </w:p>
-  </w:footnote>
-  <w:footnote w:id="3">
-    <w:p>
-      <w:pPr>
-        <w:pStyle w:val="Normal"/>
-        <w:rPr>
-          <w:rFonts w:ascii="Liberation Serif" w:hAnsi="Liberation Serif" w:eastAsia="DejaVu Sans" w:cs="DejaVu Sans"/>
-          <w:sz w:val="24"/>
-          <w:lang w:val="en-US" w:eastAsia="en-US" w:bidi="en-US"/>
-        </w:rPr>
-      </w:pPr>
-      <w:r>
-        <w:rPr>
-          <w:rStyle w:val="FootnoteCharacters"/>
-        </w:rPr>
-        <w:footnoteRef/>
-      </w:r>
-      <w:r>
-        <w:rPr/>
         <w:t xml:space="preserve">  </w:t>
       </w:r>
       <w:r>
@@ -34282,125 +33842,6 @@
   <w:abstractNum w:abstractNumId="1">
     <w:lvl w:ilvl="0">
       <w:start w:val="1"/>
-      <w:numFmt w:val="none"/>
-      <w:suff w:val="nothing"/>
-      <w:lvlText w:val=""/>
-      <w:lvlJc w:val="left"/>
-      <w:pPr>
-        <w:tabs>
-          <w:tab w:val="num" w:pos="0"/>
-        </w:tabs>
-        <w:ind w:left="0" w:hanging="0"/>
-      </w:pPr>
-    </w:lvl>
-    <w:lvl w:ilvl="1">
-      <w:start w:val="1"/>
-      <w:numFmt w:val="none"/>
-      <w:suff w:val="nothing"/>
-      <w:lvlText w:val=""/>
-      <w:lvlJc w:val="left"/>
-      <w:pPr>
-        <w:tabs>
-          <w:tab w:val="num" w:pos="0"/>
-        </w:tabs>
-        <w:ind w:left="0" w:hanging="0"/>
-      </w:pPr>
-    </w:lvl>
-    <w:lvl w:ilvl="2">
-      <w:start w:val="1"/>
-      <w:numFmt w:val="none"/>
-      <w:suff w:val="nothing"/>
-      <w:lvlText w:val=""/>
-      <w:lvlJc w:val="left"/>
-      <w:pPr>
-        <w:tabs>
-          <w:tab w:val="num" w:pos="0"/>
-        </w:tabs>
-        <w:ind w:left="0" w:hanging="0"/>
-      </w:pPr>
-    </w:lvl>
-    <w:lvl w:ilvl="3">
-      <w:start w:val="1"/>
-      <w:numFmt w:val="none"/>
-      <w:suff w:val="nothing"/>
-      <w:lvlText w:val=""/>
-      <w:lvlJc w:val="left"/>
-      <w:pPr>
-        <w:tabs>
-          <w:tab w:val="num" w:pos="0"/>
-        </w:tabs>
-        <w:ind w:left="0" w:hanging="0"/>
-      </w:pPr>
-    </w:lvl>
-    <w:lvl w:ilvl="4">
-      <w:start w:val="1"/>
-      <w:numFmt w:val="none"/>
-      <w:suff w:val="nothing"/>
-      <w:lvlText w:val=""/>
-      <w:lvlJc w:val="left"/>
-      <w:pPr>
-        <w:tabs>
-          <w:tab w:val="num" w:pos="0"/>
-        </w:tabs>
-        <w:ind w:left="0" w:hanging="0"/>
-      </w:pPr>
-    </w:lvl>
-    <w:lvl w:ilvl="5">
-      <w:start w:val="1"/>
-      <w:numFmt w:val="none"/>
-      <w:suff w:val="nothing"/>
-      <w:lvlText w:val=""/>
-      <w:lvlJc w:val="left"/>
-      <w:pPr>
-        <w:tabs>
-          <w:tab w:val="num" w:pos="0"/>
-        </w:tabs>
-        <w:ind w:left="0" w:hanging="0"/>
-      </w:pPr>
-    </w:lvl>
-    <w:lvl w:ilvl="6">
-      <w:start w:val="1"/>
-      <w:numFmt w:val="none"/>
-      <w:suff w:val="nothing"/>
-      <w:lvlText w:val=""/>
-      <w:lvlJc w:val="left"/>
-      <w:pPr>
-        <w:tabs>
-          <w:tab w:val="num" w:pos="0"/>
-        </w:tabs>
-        <w:ind w:left="0" w:hanging="0"/>
-      </w:pPr>
-    </w:lvl>
-    <w:lvl w:ilvl="7">
-      <w:start w:val="1"/>
-      <w:numFmt w:val="none"/>
-      <w:suff w:val="nothing"/>
-      <w:lvlText w:val=""/>
-      <w:lvlJc w:val="left"/>
-      <w:pPr>
-        <w:tabs>
-          <w:tab w:val="num" w:pos="0"/>
-        </w:tabs>
-        <w:ind w:left="0" w:hanging="0"/>
-      </w:pPr>
-    </w:lvl>
-    <w:lvl w:ilvl="8">
-      <w:start w:val="1"/>
-      <w:numFmt w:val="none"/>
-      <w:suff w:val="nothing"/>
-      <w:lvlText w:val=""/>
-      <w:lvlJc w:val="left"/>
-      <w:pPr>
-        <w:tabs>
-          <w:tab w:val="num" w:pos="0"/>
-        </w:tabs>
-        <w:ind w:left="0" w:hanging="0"/>
-      </w:pPr>
-    </w:lvl>
-  </w:abstractNum>
-  <w:abstractNum w:abstractNumId="2">
-    <w:lvl w:ilvl="0">
-      <w:start w:val="1"/>
       <w:numFmt w:val="bullet"/>
       <w:lvlText w:val=""/>
       <w:lvlJc w:val="left"/>
@@ -34535,141 +33976,123 @@
       </w:rPr>
     </w:lvl>
   </w:abstractNum>
-  <w:abstractNum w:abstractNumId="3">
+  <w:abstractNum w:abstractNumId="2">
     <w:lvl w:ilvl="0">
       <w:start w:val="1"/>
-      <w:numFmt w:val="bullet"/>
-      <w:lvlText w:val=""/>
+      <w:numFmt w:val="none"/>
+      <w:suff w:val="nothing"/>
+      <w:lvlText w:val=""/>
       <w:lvlJc w:val="left"/>
       <w:pPr>
         <w:tabs>
-          <w:tab w:val="num" w:pos="720"/>
+          <w:tab w:val="num" w:pos="0"/>
         </w:tabs>
-        <w:ind w:left="720" w:hanging="360"/>
-      </w:pPr>
-      <w:rPr>
-        <w:rFonts w:ascii="Symbol" w:hAnsi="Symbol" w:cs="Symbol" w:hint="default"/>
-      </w:rPr>
+        <w:ind w:left="0" w:hanging="0"/>
+      </w:pPr>
     </w:lvl>
     <w:lvl w:ilvl="1">
       <w:start w:val="1"/>
-      <w:numFmt w:val="bullet"/>
-      <w:lvlText w:val="◦"/>
+      <w:numFmt w:val="none"/>
+      <w:suff w:val="nothing"/>
+      <w:lvlText w:val=""/>
       <w:lvlJc w:val="left"/>
       <w:pPr>
         <w:tabs>
-          <w:tab w:val="num" w:pos="1080"/>
+          <w:tab w:val="num" w:pos="0"/>
         </w:tabs>
-        <w:ind w:left="1080" w:hanging="360"/>
-      </w:pPr>
-      <w:rPr>
-        <w:rFonts w:ascii="OpenSymbol" w:hAnsi="OpenSymbol" w:cs="OpenSymbol" w:hint="default"/>
-      </w:rPr>
+        <w:ind w:left="0" w:hanging="0"/>
+      </w:pPr>
     </w:lvl>
     <w:lvl w:ilvl="2">
       <w:start w:val="1"/>
-      <w:numFmt w:val="bullet"/>
-      <w:lvlText w:val="▪"/>
+      <w:numFmt w:val="none"/>
+      <w:suff w:val="nothing"/>
+      <w:lvlText w:val=""/>
       <w:lvlJc w:val="left"/>
       <w:pPr>
         <w:tabs>
-          <w:tab w:val="num" w:pos="1440"/>
+          <w:tab w:val="num" w:pos="0"/>
         </w:tabs>
-        <w:ind w:left="1440" w:hanging="360"/>
-      </w:pPr>
-      <w:rPr>
-        <w:rFonts w:ascii="OpenSymbol" w:hAnsi="OpenSymbol" w:cs="OpenSymbol" w:hint="default"/>
-      </w:rPr>
+        <w:ind w:left="0" w:hanging="0"/>
+      </w:pPr>
     </w:lvl>
     <w:lvl w:ilvl="3">
       <w:start w:val="1"/>
-      <w:numFmt w:val="bullet"/>
-      <w:lvlText w:val=""/>
+      <w:numFmt w:val="none"/>
+      <w:suff w:val="nothing"/>
+      <w:lvlText w:val=""/>
       <w:lvlJc w:val="left"/>
       <w:pPr>
         <w:tabs>
-          <w:tab w:val="num" w:pos="1800"/>
+          <w:tab w:val="num" w:pos="0"/>
         </w:tabs>
-        <w:ind w:left="1800" w:hanging="360"/>
-      </w:pPr>
-      <w:rPr>
-        <w:rFonts w:ascii="Symbol" w:hAnsi="Symbol" w:cs="Symbol" w:hint="default"/>
-      </w:rPr>
+        <w:ind w:left="0" w:hanging="0"/>
+      </w:pPr>
     </w:lvl>
     <w:lvl w:ilvl="4">
       <w:start w:val="1"/>
-      <w:numFmt w:val="bullet"/>
-      <w:lvlText w:val="◦"/>
+      <w:numFmt w:val="none"/>
+      <w:suff w:val="nothing"/>
+      <w:lvlText w:val=""/>
       <w:lvlJc w:val="left"/>
       <w:pPr>
         <w:tabs>
-          <w:tab w:val="num" w:pos="2160"/>
+          <w:tab w:val="num" w:pos="0"/>
         </w:tabs>
-        <w:ind w:left="2160" w:hanging="360"/>
-      </w:pPr>
-      <w:rPr>
-        <w:rFonts w:ascii="OpenSymbol" w:hAnsi="OpenSymbol" w:cs="OpenSymbol" w:hint="default"/>
-      </w:rPr>
+        <w:ind w:left="0" w:hanging="0"/>
+      </w:pPr>
     </w:lvl>
     <w:lvl w:ilvl="5">
       <w:start w:val="1"/>
-      <w:numFmt w:val="bullet"/>
-      <w:lvlText w:val="▪"/>
+      <w:numFmt w:val="none"/>
+      <w:suff w:val="nothing"/>
+      <w:lvlText w:val=""/>
       <w:lvlJc w:val="left"/>
       <w:pPr>
         <w:tabs>
-          <w:tab w:val="num" w:pos="2520"/>
+          <w:tab w:val="num" w:pos="0"/>
         </w:tabs>
-        <w:ind w:left="2520" w:hanging="360"/>
-      </w:pPr>
-      <w:rPr>
-        <w:rFonts w:ascii="OpenSymbol" w:hAnsi="OpenSymbol" w:cs="OpenSymbol" w:hint="default"/>
-      </w:rPr>
+        <w:ind w:left="0" w:hanging="0"/>
+      </w:pPr>
     </w:lvl>
     <w:lvl w:ilvl="6">
       <w:start w:val="1"/>
-      <w:numFmt w:val="bullet"/>
-      <w:lvlText w:val=""/>
+      <w:numFmt w:val="none"/>
+      <w:suff w:val="nothing"/>
+      <w:lvlText w:val=""/>
       <w:lvlJc w:val="left"/>
       <w:pPr>
         <w:tabs>
-          <w:tab w:val="num" w:pos="2880"/>
+          <w:tab w:val="num" w:pos="0"/>
         </w:tabs>
-        <w:ind w:left="2880" w:hanging="360"/>
-      </w:pPr>
-      <w:rPr>
-        <w:rFonts w:ascii="Symbol" w:hAnsi="Symbol" w:cs="Symbol" w:hint="default"/>
-      </w:rPr>
+        <w:ind w:left="0" w:hanging="0"/>
+      </w:pPr>
     </w:lvl>
     <w:lvl w:ilvl="7">
       <w:start w:val="1"/>
-      <w:numFmt w:val="bullet"/>
-      <w:lvlText w:val="◦"/>
+      <w:numFmt w:val="none"/>
+      <w:suff w:val="nothing"/>
+      <w:lvlText w:val=""/>
       <w:lvlJc w:val="left"/>
       <w:pPr>
         <w:tabs>
-          <w:tab w:val="num" w:pos="3240"/>
+          <w:tab w:val="num" w:pos="0"/>
         </w:tabs>
-        <w:ind w:left="3240" w:hanging="360"/>
-      </w:pPr>
-      <w:rPr>
-        <w:rFonts w:ascii="OpenSymbol" w:hAnsi="OpenSymbol" w:cs="OpenSymbol" w:hint="default"/>
-      </w:rPr>
+        <w:ind w:left="0" w:hanging="0"/>
+      </w:pPr>
     </w:lvl>
     <w:lvl w:ilvl="8">
       <w:start w:val="1"/>
-      <w:numFmt w:val="bullet"/>
-      <w:lvlText w:val="▪"/>
+      <w:numFmt w:val="none"/>
+      <w:suff w:val="nothing"/>
+      <w:lvlText w:val=""/>
       <w:lvlJc w:val="left"/>
       <w:pPr>
         <w:tabs>
-          <w:tab w:val="num" w:pos="3600"/>
+          <w:tab w:val="num" w:pos="0"/>
         </w:tabs>
-        <w:ind w:left="3600" w:hanging="360"/>
-      </w:pPr>
-      <w:rPr>
-        <w:rFonts w:ascii="OpenSymbol" w:hAnsi="OpenSymbol" w:cs="OpenSymbol" w:hint="default"/>
-      </w:rPr>
+        <w:ind w:left="0" w:hanging="0"/>
+      </w:pPr>
     </w:lvl>
   </w:abstractNum>
   <w:num w:numId="1">
@@ -34677,9 +34100,6 @@
   </w:num>
   <w:num w:numId="2">
     <w:abstractNumId w:val="2"/>
-  </w:num>
-  <w:num w:numId="3">
-    <w:abstractNumId w:val="3"/>
   </w:num>
 </w:numbering>
 </file>
@@ -35081,7 +34501,7 @@
     <w:pPr>
       <w:widowControl/>
       <w:suppressAutoHyphens w:val="true"/>
-      <w:overflowPunct w:val="false"/>
+      <w:overflowPunct w:val="true"/>
       <w:bidi w:val="0"/>
       <w:spacing w:before="0" w:after="0"/>
       <w:jc w:val="left"/>

</xml_diff>

<commit_message>
Fixed italics and possibly bold.
</commit_message>
<xml_diff>
--- a/demo.docx
+++ b/demo.docx
@@ -1392,12 +1392,18 @@
         <w:t xml:space="preserve">This property is a shortcut of the fully developed path: E1 CRM Entity, </w:t>
       </w:r>
       <w:r>
+        <w:rPr>
+          <w:i/>
+        </w:rPr>
         <w:t>P1 is identified by (identifies)</w:t>
       </w:r>
       <w:r>
         <w:t xml:space="preserve">, E41 Appellation, </w:t>
       </w:r>
       <w:r>
+        <w:rPr>
+          <w:i/>
+        </w:rPr>
         <w:t>P2 has type</w:t>
       </w:r>
       <w:r>
@@ -1546,12 +1552,18 @@
         <w:t xml:space="preserve">This property is a shortcut of the fully developed path: E1 CRM Entity, </w:t>
       </w:r>
       <w:r>
+        <w:rPr>
+          <w:i/>
+        </w:rPr>
         <w:t>P3 has note</w:t>
       </w:r>
       <w:r>
         <w:t xml:space="preserve">, E62 String, </w:t>
       </w:r>
       <w:r>
+        <w:rPr>
+          <w:i/>
+        </w:rPr>
         <w:t>P2 has type</w:t>
       </w:r>
       <w:r>
@@ -1700,12 +1712,18 @@
         <w:t xml:space="preserve">This property is a shortcut of the fully developed path: E2 Temporal Entity, </w:t>
       </w:r>
       <w:r>
+        <w:rPr>
+          <w:i/>
+        </w:rPr>
         <w:t>P4 has time-span (is time-span of)</w:t>
       </w:r>
       <w:r>
         <w:t xml:space="preserve">, E52 Time-Span, </w:t>
       </w:r>
       <w:r>
+        <w:rPr>
+          <w:i/>
+        </w:rPr>
         <w:t>P2 has type</w:t>
       </w:r>
       <w:r>
@@ -1854,12 +1872,18 @@
         <w:t xml:space="preserve">This property is a shortcut of the fully developed path: E3 Condition State, </w:t>
       </w:r>
       <w:r>
+        <w:rPr>
+          <w:i/>
+        </w:rPr>
         <w:t>P5 consists of (forms part of)</w:t>
       </w:r>
       <w:r>
         <w:t xml:space="preserve">, E3 Condition State, </w:t>
       </w:r>
       <w:r>
+        <w:rPr>
+          <w:i/>
+        </w:rPr>
         <w:t>P2 has type</w:t>
       </w:r>
       <w:r>
@@ -2008,12 +2032,18 @@
         <w:t xml:space="preserve">This property is a shortcut of the fully developed path: E4 Period, </w:t>
       </w:r>
       <w:r>
+        <w:rPr>
+          <w:i/>
+        </w:rPr>
         <w:t>P7 took place at (witnessed)</w:t>
       </w:r>
       <w:r>
         <w:t xml:space="preserve">, E53 Place, </w:t>
       </w:r>
       <w:r>
+        <w:rPr>
+          <w:i/>
+        </w:rPr>
         <w:t>P2 has type</w:t>
       </w:r>
       <w:r>
@@ -2162,12 +2192,18 @@
         <w:t xml:space="preserve">This property is a shortcut of the fully developed path: E4 Period, </w:t>
       </w:r>
       <w:r>
+        <w:rPr>
+          <w:i/>
+        </w:rPr>
         <w:t>P8 took place on or within (witnessed)</w:t>
       </w:r>
       <w:r>
         <w:t xml:space="preserve">, E18 Physical Thing, </w:t>
       </w:r>
       <w:r>
+        <w:rPr>
+          <w:i/>
+        </w:rPr>
         <w:t>P2 has type</w:t>
       </w:r>
       <w:r>
@@ -2316,12 +2352,18 @@
         <w:t xml:space="preserve">This property is a shortcut of the fully developed path: E5 Event, </w:t>
       </w:r>
       <w:r>
+        <w:rPr>
+          <w:i/>
+        </w:rPr>
         <w:t>P11 had participant (participated in)</w:t>
       </w:r>
       <w:r>
         <w:t xml:space="preserve">, E39 Actor, </w:t>
       </w:r>
       <w:r>
+        <w:rPr>
+          <w:i/>
+        </w:rPr>
         <w:t>P2 has type</w:t>
       </w:r>
       <w:r>
@@ -2470,12 +2512,18 @@
         <w:t xml:space="preserve">This property is a shortcut of the fully developed path: E5 Event, </w:t>
       </w:r>
       <w:r>
+        <w:rPr>
+          <w:i/>
+        </w:rPr>
         <w:t>P12 occurred in the presence of (was present at)</w:t>
       </w:r>
       <w:r>
         <w:t xml:space="preserve">, E77 Persistent Item, </w:t>
       </w:r>
       <w:r>
+        <w:rPr>
+          <w:i/>
+        </w:rPr>
         <w:t>P2 has type</w:t>
       </w:r>
       <w:r>
@@ -2624,12 +2672,18 @@
         <w:t xml:space="preserve">This property is a shortcut of the fully developed path: E6 Destruction, </w:t>
       </w:r>
       <w:r>
+        <w:rPr>
+          <w:i/>
+        </w:rPr>
         <w:t>P13 destroyed (was destroyed by)</w:t>
       </w:r>
       <w:r>
         <w:t xml:space="preserve">, E18 Physical Thing, </w:t>
       </w:r>
       <w:r>
+        <w:rPr>
+          <w:i/>
+        </w:rPr>
         <w:t>P2 has type</w:t>
       </w:r>
       <w:r>
@@ -2778,12 +2832,18 @@
         <w:t xml:space="preserve">This property is a shortcut of the fully developed path: E7 Activity, </w:t>
       </w:r>
       <w:r>
+        <w:rPr>
+          <w:i/>
+        </w:rPr>
         <w:t>P14 carried out by (performed)</w:t>
       </w:r>
       <w:r>
         <w:t xml:space="preserve">, E39 Actor, </w:t>
       </w:r>
       <w:r>
+        <w:rPr>
+          <w:i/>
+        </w:rPr>
         <w:t>P2 has type</w:t>
       </w:r>
       <w:r>
@@ -2932,12 +2992,18 @@
         <w:t xml:space="preserve">This property is a shortcut of the fully developed path: E7 Activity, </w:t>
       </w:r>
       <w:r>
+        <w:rPr>
+          <w:i/>
+        </w:rPr>
         <w:t>P15 was influenced by (influenced)</w:t>
       </w:r>
       <w:r>
         <w:t xml:space="preserve">, E1 CRM Entity, </w:t>
       </w:r>
       <w:r>
+        <w:rPr>
+          <w:i/>
+        </w:rPr>
         <w:t>P2 has type</w:t>
       </w:r>
       <w:r>
@@ -3086,12 +3152,18 @@
         <w:t xml:space="preserve">This property is a shortcut of the fully developed path: E7 Activity, </w:t>
       </w:r>
       <w:r>
+        <w:rPr>
+          <w:i/>
+        </w:rPr>
         <w:t>P17 was  motivated by (motivated)</w:t>
       </w:r>
       <w:r>
         <w:t xml:space="preserve">, E1 CRM Entity, </w:t>
       </w:r>
       <w:r>
+        <w:rPr>
+          <w:i/>
+        </w:rPr>
         <w:t>P2 has type</w:t>
       </w:r>
       <w:r>
@@ -3240,12 +3312,18 @@
         <w:t xml:space="preserve">This property is a shortcut of the fully developed path: E7 Activity, </w:t>
       </w:r>
       <w:r>
+        <w:rPr>
+          <w:i/>
+        </w:rPr>
         <w:t>P20 had specific purpose (was purpose of)</w:t>
       </w:r>
       <w:r>
         <w:t xml:space="preserve">, E5 Event, </w:t>
       </w:r>
       <w:r>
+        <w:rPr>
+          <w:i/>
+        </w:rPr>
         <w:t>P2 has type</w:t>
       </w:r>
       <w:r>
@@ -3394,12 +3472,18 @@
         <w:t xml:space="preserve">This property is a shortcut of the fully developed path: E8 Acquisition, </w:t>
       </w:r>
       <w:r>
+        <w:rPr>
+          <w:i/>
+        </w:rPr>
         <w:t>P22 transferred title to (acquired title through)</w:t>
       </w:r>
       <w:r>
         <w:t xml:space="preserve">, E39 Actor, </w:t>
       </w:r>
       <w:r>
+        <w:rPr>
+          <w:i/>
+        </w:rPr>
         <w:t>P2 has type</w:t>
       </w:r>
       <w:r>
@@ -3548,12 +3632,18 @@
         <w:t xml:space="preserve">This property is a shortcut of the fully developed path: E8 Acquisition, </w:t>
       </w:r>
       <w:r>
+        <w:rPr>
+          <w:i/>
+        </w:rPr>
         <w:t>P23 transferred title from (surrendered title through)</w:t>
       </w:r>
       <w:r>
         <w:t xml:space="preserve">, E39 Actor, </w:t>
       </w:r>
       <w:r>
+        <w:rPr>
+          <w:i/>
+        </w:rPr>
         <w:t>P2 has type</w:t>
       </w:r>
       <w:r>
@@ -3702,12 +3792,18 @@
         <w:t xml:space="preserve">This property is a shortcut of the fully developed path: E8 Acquisition, </w:t>
       </w:r>
       <w:r>
+        <w:rPr>
+          <w:i/>
+        </w:rPr>
         <w:t>P24 transferred title of (changed ownership through)</w:t>
       </w:r>
       <w:r>
         <w:t xml:space="preserve">, E18 Physical Thing, </w:t>
       </w:r>
       <w:r>
+        <w:rPr>
+          <w:i/>
+        </w:rPr>
         <w:t>P2 has type</w:t>
       </w:r>
       <w:r>
@@ -3856,12 +3952,18 @@
         <w:t xml:space="preserve">This property is a shortcut of the fully developed path: E9 Move, </w:t>
       </w:r>
       <w:r>
+        <w:rPr>
+          <w:i/>
+        </w:rPr>
         <w:t>P25 moved (moved by)</w:t>
       </w:r>
       <w:r>
         <w:t xml:space="preserve">, E19 Physical Object, </w:t>
       </w:r>
       <w:r>
+        <w:rPr>
+          <w:i/>
+        </w:rPr>
         <w:t>P2 has type</w:t>
       </w:r>
       <w:r>
@@ -4010,12 +4112,18 @@
         <w:t xml:space="preserve">This property is a shortcut of the fully developed path: E9 Move, </w:t>
       </w:r>
       <w:r>
+        <w:rPr>
+          <w:i/>
+        </w:rPr>
         <w:t>P26 moved to (was destination of)</w:t>
       </w:r>
       <w:r>
         <w:t xml:space="preserve">, E53 Place, </w:t>
       </w:r>
       <w:r>
+        <w:rPr>
+          <w:i/>
+        </w:rPr>
         <w:t>P2 has type</w:t>
       </w:r>
       <w:r>
@@ -4164,12 +4272,18 @@
         <w:t xml:space="preserve">This property is a shortcut of the fully developed path: E9 Move, </w:t>
       </w:r>
       <w:r>
+        <w:rPr>
+          <w:i/>
+        </w:rPr>
         <w:t>P27 moved from (was origin of)</w:t>
       </w:r>
       <w:r>
         <w:t xml:space="preserve">, E53 Place, </w:t>
       </w:r>
       <w:r>
+        <w:rPr>
+          <w:i/>
+        </w:rPr>
         <w:t>P2 has type</w:t>
       </w:r>
       <w:r>
@@ -4318,12 +4432,18 @@
         <w:t xml:space="preserve">This property is a shortcut of the fully developed path: E10 Transfer of Custody, </w:t>
       </w:r>
       <w:r>
+        <w:rPr>
+          <w:i/>
+        </w:rPr>
         <w:t>P28 custody surrendered by (surrendered custody through)</w:t>
       </w:r>
       <w:r>
         <w:t xml:space="preserve">, E39 Actor, </w:t>
       </w:r>
       <w:r>
+        <w:rPr>
+          <w:i/>
+        </w:rPr>
         <w:t>P2 has type</w:t>
       </w:r>
       <w:r>
@@ -4472,12 +4592,18 @@
         <w:t xml:space="preserve">This property is a shortcut of the fully developed path: E10 Transfer of Custody, </w:t>
       </w:r>
       <w:r>
+        <w:rPr>
+          <w:i/>
+        </w:rPr>
         <w:t>P29 custody received by (received custody through)</w:t>
       </w:r>
       <w:r>
         <w:t xml:space="preserve">, E39 Actor, </w:t>
       </w:r>
       <w:r>
+        <w:rPr>
+          <w:i/>
+        </w:rPr>
         <w:t>P2 has type</w:t>
       </w:r>
       <w:r>
@@ -4626,12 +4752,18 @@
         <w:t xml:space="preserve">This property is a shortcut of the fully developed path: E10 Transfer of Custody, </w:t>
       </w:r>
       <w:r>
+        <w:rPr>
+          <w:i/>
+        </w:rPr>
         <w:t>P30 transferred custody of (custody transferred through)</w:t>
       </w:r>
       <w:r>
         <w:t xml:space="preserve">, E18 Physical Thing, </w:t>
       </w:r>
       <w:r>
+        <w:rPr>
+          <w:i/>
+        </w:rPr>
         <w:t>P2 has type</w:t>
       </w:r>
       <w:r>
@@ -4780,12 +4912,18 @@
         <w:t xml:space="preserve">This property is a shortcut of the fully developed path: E11 Modification, </w:t>
       </w:r>
       <w:r>
+        <w:rPr>
+          <w:i/>
+        </w:rPr>
         <w:t>P31 has modified (was modified by)</w:t>
       </w:r>
       <w:r>
         <w:t xml:space="preserve">, E18 Physical Thing, </w:t>
       </w:r>
       <w:r>
+        <w:rPr>
+          <w:i/>
+        </w:rPr>
         <w:t>P2 has type</w:t>
       </w:r>
       <w:r>
@@ -4934,12 +5072,18 @@
         <w:t xml:space="preserve">This property is a shortcut of the fully developed path: E14 Condition Assessment, </w:t>
       </w:r>
       <w:r>
+        <w:rPr>
+          <w:i/>
+        </w:rPr>
         <w:t>P34 concerned (was assessed by)</w:t>
       </w:r>
       <w:r>
         <w:t xml:space="preserve">, E18 Physical Thing, </w:t>
       </w:r>
       <w:r>
+        <w:rPr>
+          <w:i/>
+        </w:rPr>
         <w:t>P2 has type</w:t>
       </w:r>
       <w:r>
@@ -5088,12 +5232,18 @@
         <w:t xml:space="preserve">This property is a shortcut of the fully developed path: E14 Condition Assessment, </w:t>
       </w:r>
       <w:r>
+        <w:rPr>
+          <w:i/>
+        </w:rPr>
         <w:t>P35 has identified (identified by)</w:t>
       </w:r>
       <w:r>
         <w:t xml:space="preserve">, E3 Condition State, </w:t>
       </w:r>
       <w:r>
+        <w:rPr>
+          <w:i/>
+        </w:rPr>
         <w:t>P2 has type</w:t>
       </w:r>
       <w:r>
@@ -5242,12 +5392,18 @@
         <w:t xml:space="preserve">This property is a shortcut of the fully developed path: E15 Identifier Assignement, </w:t>
       </w:r>
       <w:r>
+        <w:rPr>
+          <w:i/>
+        </w:rPr>
         <w:t>P37 assigned (was assigned by)</w:t>
       </w:r>
       <w:r>
         <w:t xml:space="preserve">, E42 Identifier, </w:t>
       </w:r>
       <w:r>
+        <w:rPr>
+          <w:i/>
+        </w:rPr>
         <w:t>P2 has type</w:t>
       </w:r>
       <w:r>
@@ -5396,12 +5552,18 @@
         <w:t xml:space="preserve">This property is a shortcut of the fully developed path: E15 Identifier Assignement, </w:t>
       </w:r>
       <w:r>
+        <w:rPr>
+          <w:i/>
+        </w:rPr>
         <w:t>P38 deassigned (was deassigned by)</w:t>
       </w:r>
       <w:r>
         <w:t xml:space="preserve">, E42 Identifier, </w:t>
       </w:r>
       <w:r>
+        <w:rPr>
+          <w:i/>
+        </w:rPr>
         <w:t>P2 has type</w:t>
       </w:r>
       <w:r>
@@ -5550,12 +5712,18 @@
         <w:t xml:space="preserve">This property is a shortcut of the fully developed path: E16 Measurement, </w:t>
       </w:r>
       <w:r>
+        <w:rPr>
+          <w:i/>
+        </w:rPr>
         <w:t>P39 measured (was measured by)</w:t>
       </w:r>
       <w:r>
         <w:t xml:space="preserve">, E1 CRM Entity, </w:t>
       </w:r>
       <w:r>
+        <w:rPr>
+          <w:i/>
+        </w:rPr>
         <w:t>P2 has type</w:t>
       </w:r>
       <w:r>
@@ -5704,12 +5872,18 @@
         <w:t xml:space="preserve">This property is a shortcut of the fully developed path: E16 Measurement, </w:t>
       </w:r>
       <w:r>
+        <w:rPr>
+          <w:i/>
+        </w:rPr>
         <w:t>P40 observed dimension (was observed in)</w:t>
       </w:r>
       <w:r>
         <w:t xml:space="preserve">, E54 Dimension, </w:t>
       </w:r>
       <w:r>
+        <w:rPr>
+          <w:i/>
+        </w:rPr>
         <w:t>P2 has type</w:t>
       </w:r>
       <w:r>
@@ -5858,12 +6032,18 @@
         <w:t xml:space="preserve">This property is a shortcut of the fully developed path: E17 Type Assignment, </w:t>
       </w:r>
       <w:r>
+        <w:rPr>
+          <w:i/>
+        </w:rPr>
         <w:t>P41 classified (was classified by)</w:t>
       </w:r>
       <w:r>
         <w:t xml:space="preserve">, E1 CRM Entity, </w:t>
       </w:r>
       <w:r>
+        <w:rPr>
+          <w:i/>
+        </w:rPr>
         <w:t>P2 has type</w:t>
       </w:r>
       <w:r>
@@ -6012,12 +6192,18 @@
         <w:t xml:space="preserve">This property is a shortcut of the fully developed path: E70 Thing, </w:t>
       </w:r>
       <w:r>
+        <w:rPr>
+          <w:i/>
+        </w:rPr>
         <w:t>P43 has dimension (is dimension of)</w:t>
       </w:r>
       <w:r>
         <w:t xml:space="preserve">, E54 Dimension, </w:t>
       </w:r>
       <w:r>
+        <w:rPr>
+          <w:i/>
+        </w:rPr>
         <w:t>P2 has type</w:t>
       </w:r>
       <w:r>
@@ -6166,12 +6352,18 @@
         <w:t xml:space="preserve">This property is a shortcut of the fully developed path: E18 Physical Thing, </w:t>
       </w:r>
       <w:r>
+        <w:rPr>
+          <w:i/>
+        </w:rPr>
         <w:t>P44 has condition (is condition of)</w:t>
       </w:r>
       <w:r>
         <w:t xml:space="preserve">, E3 Condition State, </w:t>
       </w:r>
       <w:r>
+        <w:rPr>
+          <w:i/>
+        </w:rPr>
         <w:t>P2 has type</w:t>
       </w:r>
       <w:r>
@@ -6320,12 +6512,18 @@
         <w:t xml:space="preserve">This property is a shortcut of the fully developed path: E18 Physical Thing, </w:t>
       </w:r>
       <w:r>
+        <w:rPr>
+          <w:i/>
+        </w:rPr>
         <w:t>P46 is composed of (forms part of)</w:t>
       </w:r>
       <w:r>
         <w:t xml:space="preserve">, E18 Physical Thing, </w:t>
       </w:r>
       <w:r>
+        <w:rPr>
+          <w:i/>
+        </w:rPr>
         <w:t>P2 has type</w:t>
       </w:r>
       <w:r>
@@ -6474,12 +6672,18 @@
         <w:t xml:space="preserve">This property is a shortcut of the fully developed path: E1 CRM Entity, </w:t>
       </w:r>
       <w:r>
+        <w:rPr>
+          <w:i/>
+        </w:rPr>
         <w:t>P48 has preferred identifier (is preferred identifier of)</w:t>
       </w:r>
       <w:r>
         <w:t xml:space="preserve">, E42 Identifier, </w:t>
       </w:r>
       <w:r>
+        <w:rPr>
+          <w:i/>
+        </w:rPr>
         <w:t>P2 has type</w:t>
       </w:r>
       <w:r>
@@ -6628,12 +6832,18 @@
         <w:t xml:space="preserve">This property is a shortcut of the fully developed path: E18 Physical Thing, </w:t>
       </w:r>
       <w:r>
+        <w:rPr>
+          <w:i/>
+        </w:rPr>
         <w:t>P49 has former or current keeper (is former or current keeper of)</w:t>
       </w:r>
       <w:r>
         <w:t xml:space="preserve">, E39 Actor, </w:t>
       </w:r>
       <w:r>
+        <w:rPr>
+          <w:i/>
+        </w:rPr>
         <w:t>P2 has type</w:t>
       </w:r>
       <w:r>
@@ -6782,12 +6992,18 @@
         <w:t xml:space="preserve">This property is a shortcut of the fully developed path: E18 Physical Thing, </w:t>
       </w:r>
       <w:r>
+        <w:rPr>
+          <w:i/>
+        </w:rPr>
         <w:t xml:space="preserve">P50 has current keeper (is current keeper of) </w:t>
       </w:r>
       <w:r>
         <w:t xml:space="preserve">, E39 Actor, </w:t>
       </w:r>
       <w:r>
+        <w:rPr>
+          <w:i/>
+        </w:rPr>
         <w:t>P2 has type</w:t>
       </w:r>
       <w:r>
@@ -6936,12 +7152,18 @@
         <w:t xml:space="preserve">This property is a shortcut of the fully developed path: E18 Physical Thing, </w:t>
       </w:r>
       <w:r>
+        <w:rPr>
+          <w:i/>
+        </w:rPr>
         <w:t>P51 has former or current owner (is former or current owner of)</w:t>
       </w:r>
       <w:r>
         <w:t xml:space="preserve">, E39 Actor, </w:t>
       </w:r>
       <w:r>
+        <w:rPr>
+          <w:i/>
+        </w:rPr>
         <w:t>P2 has type</w:t>
       </w:r>
       <w:r>
@@ -7090,12 +7312,18 @@
         <w:t xml:space="preserve">This property is a shortcut of the fully developed path: E18 Physical Thing, </w:t>
       </w:r>
       <w:r>
+        <w:rPr>
+          <w:i/>
+        </w:rPr>
         <w:t>P52 has current owner (is current owner of)</w:t>
       </w:r>
       <w:r>
         <w:t xml:space="preserve">, E39 Actor, </w:t>
       </w:r>
       <w:r>
+        <w:rPr>
+          <w:i/>
+        </w:rPr>
         <w:t>P2 has type</w:t>
       </w:r>
       <w:r>
@@ -7244,12 +7472,18 @@
         <w:t xml:space="preserve">This property is a shortcut of the fully developed path: E18 Physical Thing, </w:t>
       </w:r>
       <w:r>
+        <w:rPr>
+          <w:i/>
+        </w:rPr>
         <w:t xml:space="preserve">P53 has former or current location (is former or current location of) </w:t>
       </w:r>
       <w:r>
         <w:t xml:space="preserve">, E53 Place, </w:t>
       </w:r>
       <w:r>
+        <w:rPr>
+          <w:i/>
+        </w:rPr>
         <w:t>P2 has type</w:t>
       </w:r>
       <w:r>
@@ -7398,12 +7632,18 @@
         <w:t xml:space="preserve">This property is a shortcut of the fully developed path: E19 Physical Object, </w:t>
       </w:r>
       <w:r>
+        <w:rPr>
+          <w:i/>
+        </w:rPr>
         <w:t>P54 has current permanent location (is current permanent location of)</w:t>
       </w:r>
       <w:r>
         <w:t xml:space="preserve">, E53 Place, </w:t>
       </w:r>
       <w:r>
+        <w:rPr>
+          <w:i/>
+        </w:rPr>
         <w:t>P2 has type</w:t>
       </w:r>
       <w:r>
@@ -7552,12 +7792,18 @@
         <w:t xml:space="preserve">This property is a shortcut of the fully developed path: E19 Physical Object, </w:t>
       </w:r>
       <w:r>
+        <w:rPr>
+          <w:i/>
+        </w:rPr>
         <w:t xml:space="preserve">P55 has current location (currently holds) </w:t>
       </w:r>
       <w:r>
         <w:t xml:space="preserve">, E53 Place, </w:t>
       </w:r>
       <w:r>
+        <w:rPr>
+          <w:i/>
+        </w:rPr>
         <w:t>P2 has type</w:t>
       </w:r>
       <w:r>
@@ -7706,12 +7952,18 @@
         <w:t xml:space="preserve">This property is a shortcut of the fully developed path: E19 Physical Object, </w:t>
       </w:r>
       <w:r>
+        <w:rPr>
+          <w:i/>
+        </w:rPr>
         <w:t>P56 bears feature (is found on)</w:t>
       </w:r>
       <w:r>
         <w:t xml:space="preserve">, E26 Physical Feature, </w:t>
       </w:r>
       <w:r>
+        <w:rPr>
+          <w:i/>
+        </w:rPr>
         <w:t>P2 has type</w:t>
       </w:r>
       <w:r>
@@ -7860,12 +8112,18 @@
         <w:t xml:space="preserve">This property is a shortcut of the fully developed path: E18 Physical Thing, </w:t>
       </w:r>
       <w:r>
+        <w:rPr>
+          <w:i/>
+        </w:rPr>
         <w:t>P59 has section (is located on or within)</w:t>
       </w:r>
       <w:r>
         <w:t xml:space="preserve">, E53 Place, </w:t>
       </w:r>
       <w:r>
+        <w:rPr>
+          <w:i/>
+        </w:rPr>
         <w:t>P2 has type</w:t>
       </w:r>
       <w:r>
@@ -8014,12 +8272,18 @@
         <w:t xml:space="preserve">This property is a shortcut of the fully developed path: E24 Physical Human-Made Thing, </w:t>
       </w:r>
       <w:r>
+        <w:rPr>
+          <w:i/>
+        </w:rPr>
         <w:t xml:space="preserve">P62 depicts  (is depicted by) </w:t>
       </w:r>
       <w:r>
         <w:t xml:space="preserve">, E1 CRM Entity, </w:t>
       </w:r>
       <w:r>
+        <w:rPr>
+          <w:i/>
+        </w:rPr>
         <w:t>P2 has type</w:t>
       </w:r>
       <w:r>
@@ -8168,12 +8432,18 @@
         <w:t xml:space="preserve">This property is a shortcut of the fully developed path: E24 Physical Human-Made Thing, </w:t>
       </w:r>
       <w:r>
+        <w:rPr>
+          <w:i/>
+        </w:rPr>
         <w:t>P65 shows visual item (is shown by)</w:t>
       </w:r>
       <w:r>
         <w:t xml:space="preserve">, E36 Visual Item, </w:t>
       </w:r>
       <w:r>
+        <w:rPr>
+          <w:i/>
+        </w:rPr>
         <w:t>P2 has type</w:t>
       </w:r>
       <w:r>
@@ -8322,12 +8592,18 @@
         <w:t xml:space="preserve">This property is a shortcut of the fully developed path: E89 Propositional Object, </w:t>
       </w:r>
       <w:r>
+        <w:rPr>
+          <w:i/>
+        </w:rPr>
         <w:t>P67 refers to ( is referred to by)</w:t>
       </w:r>
       <w:r>
         <w:t xml:space="preserve">, E1 CRM Entity, </w:t>
       </w:r>
       <w:r>
+        <w:rPr>
+          <w:i/>
+        </w:rPr>
         <w:t>P2 has type</w:t>
       </w:r>
       <w:r>
@@ -8476,12 +8752,18 @@
         <w:t xml:space="preserve">This property is a shortcut of the fully developed path: E29 Design or Procedure, </w:t>
       </w:r>
       <w:r>
+        <w:rPr>
+          <w:i/>
+        </w:rPr>
         <w:t>P69 has association with (is associated with)</w:t>
       </w:r>
       <w:r>
         <w:t xml:space="preserve">, E29 Design or Procedure, </w:t>
       </w:r>
       <w:r>
+        <w:rPr>
+          <w:i/>
+        </w:rPr>
         <w:t>P2 has type</w:t>
       </w:r>
       <w:r>
@@ -8630,12 +8912,18 @@
         <w:t xml:space="preserve">This property is a shortcut of the fully developed path: E31 Document, </w:t>
       </w:r>
       <w:r>
+        <w:rPr>
+          <w:i/>
+        </w:rPr>
         <w:t>P70 documents (is documented in)</w:t>
       </w:r>
       <w:r>
         <w:t xml:space="preserve">, E1 CRM Entity, </w:t>
       </w:r>
       <w:r>
+        <w:rPr>
+          <w:i/>
+        </w:rPr>
         <w:t>P2 has type</w:t>
       </w:r>
       <w:r>
@@ -8784,12 +9072,18 @@
         <w:t xml:space="preserve">This property is a shortcut of the fully developed path: E32 Authority Document, </w:t>
       </w:r>
       <w:r>
+        <w:rPr>
+          <w:i/>
+        </w:rPr>
         <w:t>P71 lists (is listed in)</w:t>
       </w:r>
       <w:r>
         <w:t xml:space="preserve">, E1 CRM Entity, </w:t>
       </w:r>
       <w:r>
+        <w:rPr>
+          <w:i/>
+        </w:rPr>
         <w:t>P2 has type</w:t>
       </w:r>
       <w:r>
@@ -8938,12 +9232,18 @@
         <w:t xml:space="preserve">This property is a shortcut of the fully developed path: E33 Linguistic Object, </w:t>
       </w:r>
       <w:r>
+        <w:rPr>
+          <w:i/>
+        </w:rPr>
         <w:t>P73 has translation</w:t>
       </w:r>
       <w:r>
         <w:t xml:space="preserve">, E33 Linguistic Object, </w:t>
       </w:r>
       <w:r>
+        <w:rPr>
+          <w:i/>
+        </w:rPr>
         <w:t>P2 has type</w:t>
       </w:r>
       <w:r>
@@ -9092,12 +9392,18 @@
         <w:t xml:space="preserve">This property is a shortcut of the fully developed path: E39 Actor, </w:t>
       </w:r>
       <w:r>
+        <w:rPr>
+          <w:i/>
+        </w:rPr>
         <w:t>P74 has current or former residence (is current or former residence of)</w:t>
       </w:r>
       <w:r>
         <w:t xml:space="preserve">, E53 Place, </w:t>
       </w:r>
       <w:r>
+        <w:rPr>
+          <w:i/>
+        </w:rPr>
         <w:t>P2 has type</w:t>
       </w:r>
       <w:r>
@@ -9246,12 +9552,18 @@
         <w:t xml:space="preserve">This property is a shortcut of the fully developed path: E39 Actor, </w:t>
       </w:r>
       <w:r>
+        <w:rPr>
+          <w:i/>
+        </w:rPr>
         <w:t>P75 possesses (is possessed by)</w:t>
       </w:r>
       <w:r>
         <w:t xml:space="preserve">, E30 Right, </w:t>
       </w:r>
       <w:r>
+        <w:rPr>
+          <w:i/>
+        </w:rPr>
         <w:t>P2 has type</w:t>
       </w:r>
       <w:r>
@@ -9400,12 +9712,18 @@
         <w:t xml:space="preserve">This property is a shortcut of the fully developed path: E39 Actor, </w:t>
       </w:r>
       <w:r>
+        <w:rPr>
+          <w:i/>
+        </w:rPr>
         <w:t xml:space="preserve">P76 has contact point (provides access to) </w:t>
       </w:r>
       <w:r>
         <w:t xml:space="preserve">, E41 Appellation, </w:t>
       </w:r>
       <w:r>
+        <w:rPr>
+          <w:i/>
+        </w:rPr>
         <w:t>P2 has type</w:t>
       </w:r>
       <w:r>
@@ -9554,12 +9872,18 @@
         <w:t xml:space="preserve">This property is a shortcut of the fully developed path: E52 Time-Span, </w:t>
       </w:r>
       <w:r>
+        <w:rPr>
+          <w:i/>
+        </w:rPr>
         <w:t>P79 beginning is qualified by</w:t>
       </w:r>
       <w:r>
         <w:t xml:space="preserve">, E62 String, </w:t>
       </w:r>
       <w:r>
+        <w:rPr>
+          <w:i/>
+        </w:rPr>
         <w:t>P2 has type</w:t>
       </w:r>
       <w:r>
@@ -9708,12 +10032,18 @@
         <w:t xml:space="preserve">This property is a shortcut of the fully developed path: E52 Time-Span, </w:t>
       </w:r>
       <w:r>
+        <w:rPr>
+          <w:i/>
+        </w:rPr>
         <w:t>P80 end is qualified by</w:t>
       </w:r>
       <w:r>
         <w:t xml:space="preserve">, E62 String, </w:t>
       </w:r>
       <w:r>
+        <w:rPr>
+          <w:i/>
+        </w:rPr>
         <w:t>P2 has type</w:t>
       </w:r>
       <w:r>
@@ -9862,12 +10192,18 @@
         <w:t xml:space="preserve">This property is a shortcut of the fully developed path: E53 Place, </w:t>
       </w:r>
       <w:r>
+        <w:rPr>
+          <w:i/>
+        </w:rPr>
         <w:t>P89 falls within (contains)</w:t>
       </w:r>
       <w:r>
         <w:t xml:space="preserve">, E53 Place, </w:t>
       </w:r>
       <w:r>
+        <w:rPr>
+          <w:i/>
+        </w:rPr>
         <w:t>P2 has type</w:t>
       </w:r>
       <w:r>
@@ -10016,12 +10352,18 @@
         <w:t xml:space="preserve">This property is a shortcut of the fully developed path: E63 Beginning of Existence, </w:t>
       </w:r>
       <w:r>
+        <w:rPr>
+          <w:i/>
+        </w:rPr>
         <w:t>P92 brought into existence (was brought into existence by)</w:t>
       </w:r>
       <w:r>
         <w:t xml:space="preserve">, E77 Persistent Item, </w:t>
       </w:r>
       <w:r>
+        <w:rPr>
+          <w:i/>
+        </w:rPr>
         <w:t>P2 has type</w:t>
       </w:r>
       <w:r>
@@ -10170,12 +10512,18 @@
         <w:t xml:space="preserve">This property is a shortcut of the fully developed path: E64 End of Existence, </w:t>
       </w:r>
       <w:r>
+        <w:rPr>
+          <w:i/>
+        </w:rPr>
         <w:t>P93 took out of existence (was taken out of existence by)</w:t>
       </w:r>
       <w:r>
         <w:t xml:space="preserve">, E77 Persistent Item, </w:t>
       </w:r>
       <w:r>
+        <w:rPr>
+          <w:i/>
+        </w:rPr>
         <w:t>P2 has type</w:t>
       </w:r>
       <w:r>
@@ -10324,12 +10672,18 @@
         <w:t xml:space="preserve">This property is a shortcut of the fully developed path: E65 Creation, </w:t>
       </w:r>
       <w:r>
+        <w:rPr>
+          <w:i/>
+        </w:rPr>
         <w:t>P94 has created (was created by)</w:t>
       </w:r>
       <w:r>
         <w:t xml:space="preserve">, E28 Conceptual Object, </w:t>
       </w:r>
       <w:r>
+        <w:rPr>
+          <w:i/>
+        </w:rPr>
         <w:t>P2 has type</w:t>
       </w:r>
       <w:r>
@@ -10478,12 +10832,18 @@
         <w:t xml:space="preserve">This property is a shortcut of the fully developed path: E66 Formation, </w:t>
       </w:r>
       <w:r>
+        <w:rPr>
+          <w:i/>
+        </w:rPr>
         <w:t>P95 has formed (was formed by)</w:t>
       </w:r>
       <w:r>
         <w:t xml:space="preserve">, E74 Group, </w:t>
       </w:r>
       <w:r>
+        <w:rPr>
+          <w:i/>
+        </w:rPr>
         <w:t>P2 has type</w:t>
       </w:r>
       <w:r>
@@ -10632,12 +10992,18 @@
         <w:t xml:space="preserve">This property is a shortcut of the fully developed path: E67 Birth, </w:t>
       </w:r>
       <w:r>
+        <w:rPr>
+          <w:i/>
+        </w:rPr>
         <w:t>P96 by mother (gave birth)</w:t>
       </w:r>
       <w:r>
         <w:t xml:space="preserve">, E21 Person, </w:t>
       </w:r>
       <w:r>
+        <w:rPr>
+          <w:i/>
+        </w:rPr>
         <w:t>P2 has type</w:t>
       </w:r>
       <w:r>
@@ -10786,12 +11152,18 @@
         <w:t xml:space="preserve">This property is a shortcut of the fully developed path: E67 Birth, </w:t>
       </w:r>
       <w:r>
+        <w:rPr>
+          <w:i/>
+        </w:rPr>
         <w:t>P97 from father (was father for)</w:t>
       </w:r>
       <w:r>
         <w:t xml:space="preserve">, E21 Person, </w:t>
       </w:r>
       <w:r>
+        <w:rPr>
+          <w:i/>
+        </w:rPr>
         <w:t>P2 has type</w:t>
       </w:r>
       <w:r>
@@ -10940,12 +11312,18 @@
         <w:t xml:space="preserve">This property is a shortcut of the fully developed path: E67 Birth, </w:t>
       </w:r>
       <w:r>
+        <w:rPr>
+          <w:i/>
+        </w:rPr>
         <w:t>P98 brought into life (was born)</w:t>
       </w:r>
       <w:r>
         <w:t xml:space="preserve">, E21 Person, </w:t>
       </w:r>
       <w:r>
+        <w:rPr>
+          <w:i/>
+        </w:rPr>
         <w:t>P2 has type</w:t>
       </w:r>
       <w:r>
@@ -11094,12 +11472,18 @@
         <w:t xml:space="preserve">This property is a shortcut of the fully developed path: E68 Dissolution, </w:t>
       </w:r>
       <w:r>
+        <w:rPr>
+          <w:i/>
+        </w:rPr>
         <w:t>P99 dissolved (was dissolved by)</w:t>
       </w:r>
       <w:r>
         <w:t xml:space="preserve">, E74 Group, </w:t>
       </w:r>
       <w:r>
+        <w:rPr>
+          <w:i/>
+        </w:rPr>
         <w:t>P2 has type</w:t>
       </w:r>
       <w:r>
@@ -11248,12 +11632,18 @@
         <w:t xml:space="preserve">This property is a shortcut of the fully developed path: E69 Death, </w:t>
       </w:r>
       <w:r>
+        <w:rPr>
+          <w:i/>
+        </w:rPr>
         <w:t>P100 was death of (died in)</w:t>
       </w:r>
       <w:r>
         <w:t xml:space="preserve">, E21 Person, </w:t>
       </w:r>
       <w:r>
+        <w:rPr>
+          <w:i/>
+        </w:rPr>
         <w:t>P2 has type</w:t>
       </w:r>
       <w:r>
@@ -11402,12 +11792,18 @@
         <w:t xml:space="preserve">This property is a shortcut of the fully developed path: E71 Human-Made Thing, </w:t>
       </w:r>
       <w:r>
+        <w:rPr>
+          <w:i/>
+        </w:rPr>
         <w:t>P102 has title (is title of)</w:t>
       </w:r>
       <w:r>
         <w:t xml:space="preserve">, E35 Title, </w:t>
       </w:r>
       <w:r>
+        <w:rPr>
+          <w:i/>
+        </w:rPr>
         <w:t>P2 has type</w:t>
       </w:r>
       <w:r>
@@ -11556,12 +11952,18 @@
         <w:t xml:space="preserve">This property is a shortcut of the fully developed path: E72 Legal Object, </w:t>
       </w:r>
       <w:r>
+        <w:rPr>
+          <w:i/>
+        </w:rPr>
         <w:t>P104 is subject to (applies to)</w:t>
       </w:r>
       <w:r>
         <w:t xml:space="preserve">, E30 Right, </w:t>
       </w:r>
       <w:r>
+        <w:rPr>
+          <w:i/>
+        </w:rPr>
         <w:t>P2 has type</w:t>
       </w:r>
       <w:r>
@@ -11710,12 +12112,18 @@
         <w:t xml:space="preserve">This property is a shortcut of the fully developed path: E72 Legal Object, </w:t>
       </w:r>
       <w:r>
+        <w:rPr>
+          <w:i/>
+        </w:rPr>
         <w:t>P105 right held by (has right on)</w:t>
       </w:r>
       <w:r>
         <w:t xml:space="preserve">, E39 Actor, </w:t>
       </w:r>
       <w:r>
+        <w:rPr>
+          <w:i/>
+        </w:rPr>
         <w:t>P2 has type</w:t>
       </w:r>
       <w:r>
@@ -11864,12 +12272,18 @@
         <w:t xml:space="preserve">This property is a shortcut of the fully developed path: E90 Symbolic Object, </w:t>
       </w:r>
       <w:r>
+        <w:rPr>
+          <w:i/>
+        </w:rPr>
         <w:t>P106 is composed of (forms part of)</w:t>
       </w:r>
       <w:r>
         <w:t xml:space="preserve">, E90 Symbolic Object, </w:t>
       </w:r>
       <w:r>
+        <w:rPr>
+          <w:i/>
+        </w:rPr>
         <w:t>P2 has type</w:t>
       </w:r>
       <w:r>
@@ -12018,12 +12432,18 @@
         <w:t xml:space="preserve">This property is a shortcut of the fully developed path: E74 Group, </w:t>
       </w:r>
       <w:r>
+        <w:rPr>
+          <w:i/>
+        </w:rPr>
         <w:t>P107 has current or former member (is current or former member of)</w:t>
       </w:r>
       <w:r>
         <w:t xml:space="preserve">, E39 Actor, </w:t>
       </w:r>
       <w:r>
+        <w:rPr>
+          <w:i/>
+        </w:rPr>
         <w:t>P2 has type</w:t>
       </w:r>
       <w:r>
@@ -12172,12 +12592,18 @@
         <w:t xml:space="preserve">This property is a shortcut of the fully developed path: E12 Production, </w:t>
       </w:r>
       <w:r>
+        <w:rPr>
+          <w:i/>
+        </w:rPr>
         <w:t>P108 has produced (was produced by)</w:t>
       </w:r>
       <w:r>
         <w:t xml:space="preserve">, E24 Physical Human-Made Thing, </w:t>
       </w:r>
       <w:r>
+        <w:rPr>
+          <w:i/>
+        </w:rPr>
         <w:t>P2 has type</w:t>
       </w:r>
       <w:r>
@@ -12326,12 +12752,18 @@
         <w:t xml:space="preserve">This property is a shortcut of the fully developed path: E78 Curated Holding, </w:t>
       </w:r>
       <w:r>
+        <w:rPr>
+          <w:i/>
+        </w:rPr>
         <w:t>P109 has current or former curator (is current or former curator of)</w:t>
       </w:r>
       <w:r>
         <w:t xml:space="preserve">, E39 Actor, </w:t>
       </w:r>
       <w:r>
+        <w:rPr>
+          <w:i/>
+        </w:rPr>
         <w:t>P2 has type</w:t>
       </w:r>
       <w:r>
@@ -12480,12 +12912,18 @@
         <w:t xml:space="preserve">This property is a shortcut of the fully developed path: E79 Part Addition, </w:t>
       </w:r>
       <w:r>
+        <w:rPr>
+          <w:i/>
+        </w:rPr>
         <w:t>P110 augmented (was augmented by)</w:t>
       </w:r>
       <w:r>
         <w:t xml:space="preserve">, E24 Physical Human-Made Thing, </w:t>
       </w:r>
       <w:r>
+        <w:rPr>
+          <w:i/>
+        </w:rPr>
         <w:t>P2 has type</w:t>
       </w:r>
       <w:r>
@@ -12634,12 +13072,18 @@
         <w:t xml:space="preserve">This property is a shortcut of the fully developed path: E79 Part Addition, </w:t>
       </w:r>
       <w:r>
+        <w:rPr>
+          <w:i/>
+        </w:rPr>
         <w:t>P111 added (was added by)</w:t>
       </w:r>
       <w:r>
         <w:t xml:space="preserve">, E18 Physical Thing, </w:t>
       </w:r>
       <w:r>
+        <w:rPr>
+          <w:i/>
+        </w:rPr>
         <w:t>P2 has type</w:t>
       </w:r>
       <w:r>
@@ -12788,12 +13232,18 @@
         <w:t xml:space="preserve">This property is a shortcut of the fully developed path: E80 Part Removal, </w:t>
       </w:r>
       <w:r>
+        <w:rPr>
+          <w:i/>
+        </w:rPr>
         <w:t>P112 diminished (was diminished by)</w:t>
       </w:r>
       <w:r>
         <w:t xml:space="preserve">, E24 Physical Human-Made Thing, </w:t>
       </w:r>
       <w:r>
+        <w:rPr>
+          <w:i/>
+        </w:rPr>
         <w:t>P2 has type</w:t>
       </w:r>
       <w:r>
@@ -12942,12 +13392,18 @@
         <w:t xml:space="preserve">This property is a shortcut of the fully developed path: E80 Part Removal, </w:t>
       </w:r>
       <w:r>
+        <w:rPr>
+          <w:i/>
+        </w:rPr>
         <w:t>P113 removed (was removed by)</w:t>
       </w:r>
       <w:r>
         <w:t xml:space="preserve">, E18 Physical Thing, </w:t>
       </w:r>
       <w:r>
+        <w:rPr>
+          <w:i/>
+        </w:rPr>
         <w:t>P2 has type</w:t>
       </w:r>
       <w:r>
@@ -13096,12 +13552,18 @@
         <w:t xml:space="preserve">This property is a shortcut of the fully developed path: E53 Place, </w:t>
       </w:r>
       <w:r>
+        <w:rPr>
+          <w:i/>
+        </w:rPr>
         <w:t>P121 overlaps with</w:t>
       </w:r>
       <w:r>
         <w:t xml:space="preserve">, E53 Place, </w:t>
       </w:r>
       <w:r>
+        <w:rPr>
+          <w:i/>
+        </w:rPr>
         <w:t>P2 has type</w:t>
       </w:r>
       <w:r>
@@ -13250,12 +13712,18 @@
         <w:t xml:space="preserve">This property is a shortcut of the fully developed path: E53 Place, </w:t>
       </w:r>
       <w:r>
+        <w:rPr>
+          <w:i/>
+        </w:rPr>
         <w:t>P122 borders with</w:t>
       </w:r>
       <w:r>
         <w:t xml:space="preserve">, E53 Place, </w:t>
       </w:r>
       <w:r>
+        <w:rPr>
+          <w:i/>
+        </w:rPr>
         <w:t>P2 has type</w:t>
       </w:r>
       <w:r>
@@ -13404,12 +13872,18 @@
         <w:t xml:space="preserve">This property is a shortcut of the fully developed path: E81 Transformation, </w:t>
       </w:r>
       <w:r>
+        <w:rPr>
+          <w:i/>
+        </w:rPr>
         <w:t>P123 resulted in (resulted from)</w:t>
       </w:r>
       <w:r>
         <w:t xml:space="preserve">, E77 Persistent Item, </w:t>
       </w:r>
       <w:r>
+        <w:rPr>
+          <w:i/>
+        </w:rPr>
         <w:t>P2 has type</w:t>
       </w:r>
       <w:r>
@@ -13558,12 +14032,18 @@
         <w:t xml:space="preserve">This property is a shortcut of the fully developed path: E81 Transformation, </w:t>
       </w:r>
       <w:r>
+        <w:rPr>
+          <w:i/>
+        </w:rPr>
         <w:t>P124 transformed (was transformed by)</w:t>
       </w:r>
       <w:r>
         <w:t xml:space="preserve">, E77 Persistent Item, </w:t>
       </w:r>
       <w:r>
+        <w:rPr>
+          <w:i/>
+        </w:rPr>
         <w:t>P2 has type</w:t>
       </w:r>
       <w:r>
@@ -13712,12 +14192,18 @@
         <w:t xml:space="preserve">This property is a shortcut of the fully developed path: E18 Physical Thing, </w:t>
       </w:r>
       <w:r>
+        <w:rPr>
+          <w:i/>
+        </w:rPr>
         <w:t>P128 carries (is carried by)</w:t>
       </w:r>
       <w:r>
         <w:t xml:space="preserve">, E90 Symbolic Object, </w:t>
       </w:r>
       <w:r>
+        <w:rPr>
+          <w:i/>
+        </w:rPr>
         <w:t>P2 has type</w:t>
       </w:r>
       <w:r>
@@ -13866,12 +14352,18 @@
         <w:t xml:space="preserve">This property is a shortcut of the fully developed path: E89 Propositional Object, </w:t>
       </w:r>
       <w:r>
+        <w:rPr>
+          <w:i/>
+        </w:rPr>
         <w:t>P129 is about (is subject of)</w:t>
       </w:r>
       <w:r>
         <w:t xml:space="preserve">, E1 CRM Entity, </w:t>
       </w:r>
       <w:r>
+        <w:rPr>
+          <w:i/>
+        </w:rPr>
         <w:t>P2 has type</w:t>
       </w:r>
       <w:r>
@@ -14020,12 +14512,18 @@
         <w:t xml:space="preserve">This property is a shortcut of the fully developed path: E70 Thing, </w:t>
       </w:r>
       <w:r>
+        <w:rPr>
+          <w:i/>
+        </w:rPr>
         <w:t>P130 shows features of (features are also found on)</w:t>
       </w:r>
       <w:r>
         <w:t xml:space="preserve">, E70 Thing, </w:t>
       </w:r>
       <w:r>
+        <w:rPr>
+          <w:i/>
+        </w:rPr>
         <w:t>P2 has type</w:t>
       </w:r>
       <w:r>
@@ -14174,12 +14672,18 @@
         <w:t xml:space="preserve">This property is a shortcut of the fully developed path: E7 Activity, </w:t>
       </w:r>
       <w:r>
+        <w:rPr>
+          <w:i/>
+        </w:rPr>
         <w:t>P134 continued (was continued by)</w:t>
       </w:r>
       <w:r>
         <w:t xml:space="preserve">, E7 Activity, </w:t>
       </w:r>
       <w:r>
+        <w:rPr>
+          <w:i/>
+        </w:rPr>
         <w:t>P2 has type</w:t>
       </w:r>
       <w:r>
@@ -14328,12 +14832,18 @@
         <w:t xml:space="preserve">This property is a shortcut of the fully developed path: E36 Visual Item, </w:t>
       </w:r>
       <w:r>
+        <w:rPr>
+          <w:i/>
+        </w:rPr>
         <w:t>P138 represents (has representation)</w:t>
       </w:r>
       <w:r>
         <w:t xml:space="preserve">, E1 CRM Entity, </w:t>
       </w:r>
       <w:r>
+        <w:rPr>
+          <w:i/>
+        </w:rPr>
         <w:t>P2 has type</w:t>
       </w:r>
       <w:r>
@@ -14482,12 +14992,18 @@
         <w:t xml:space="preserve">This property is a shortcut of the fully developed path: E41 Appellation, </w:t>
       </w:r>
       <w:r>
+        <w:rPr>
+          <w:i/>
+        </w:rPr>
         <w:t>P139 has alternative form</w:t>
       </w:r>
       <w:r>
         <w:t xml:space="preserve">, E41 Appellation, </w:t>
       </w:r>
       <w:r>
+        <w:rPr>
+          <w:i/>
+        </w:rPr>
         <w:t>P2 has type</w:t>
       </w:r>
       <w:r>
@@ -14636,12 +15152,18 @@
         <w:t xml:space="preserve">This property is a shortcut of the fully developed path: E13 Attribute Assignment, </w:t>
       </w:r>
       <w:r>
+        <w:rPr>
+          <w:i/>
+        </w:rPr>
         <w:t>P140 assigned attribute to (was attributed by)</w:t>
       </w:r>
       <w:r>
         <w:t xml:space="preserve">, E1 CRM Entity, </w:t>
       </w:r>
       <w:r>
+        <w:rPr>
+          <w:i/>
+        </w:rPr>
         <w:t>P2 has type</w:t>
       </w:r>
       <w:r>
@@ -14790,12 +15312,18 @@
         <w:t xml:space="preserve">This property is a shortcut of the fully developed path: E13 Attribute Assignement, </w:t>
       </w:r>
       <w:r>
+        <w:rPr>
+          <w:i/>
+        </w:rPr>
         <w:t>P141 assigned (was assigned by)</w:t>
       </w:r>
       <w:r>
         <w:t xml:space="preserve">, E1 CRM Entity, </w:t>
       </w:r>
       <w:r>
+        <w:rPr>
+          <w:i/>
+        </w:rPr>
         <w:t>P2 has type</w:t>
       </w:r>
       <w:r>
@@ -14944,12 +15472,18 @@
         <w:t xml:space="preserve">This property is a shortcut of the fully developed path: E15 Identifier Assignment, </w:t>
       </w:r>
       <w:r>
+        <w:rPr>
+          <w:i/>
+        </w:rPr>
         <w:t>P142 used constituent (was used in)</w:t>
       </w:r>
       <w:r>
         <w:t xml:space="preserve">, E90 Symbolic Object, </w:t>
       </w:r>
       <w:r>
+        <w:rPr>
+          <w:i/>
+        </w:rPr>
         <w:t>P2 has type</w:t>
       </w:r>
       <w:r>
@@ -15098,12 +15632,18 @@
         <w:t xml:space="preserve">This property is a shortcut of the fully developed path: E85 Joining, </w:t>
       </w:r>
       <w:r>
+        <w:rPr>
+          <w:i/>
+        </w:rPr>
         <w:t>P143 joined (was joined by)</w:t>
       </w:r>
       <w:r>
         <w:t xml:space="preserve">, E39 Actor, </w:t>
       </w:r>
       <w:r>
+        <w:rPr>
+          <w:i/>
+        </w:rPr>
         <w:t>P2 has type</w:t>
       </w:r>
       <w:r>
@@ -15252,12 +15792,18 @@
         <w:t xml:space="preserve">This property is a shortcut of the fully developed path: E85 Joining, </w:t>
       </w:r>
       <w:r>
+        <w:rPr>
+          <w:i/>
+        </w:rPr>
         <w:t>P144 joined with (gained member by)</w:t>
       </w:r>
       <w:r>
         <w:t xml:space="preserve">, E74 Group, </w:t>
       </w:r>
       <w:r>
+        <w:rPr>
+          <w:i/>
+        </w:rPr>
         <w:t>P2 has type</w:t>
       </w:r>
       <w:r>
@@ -15406,12 +15952,18 @@
         <w:t xml:space="preserve">This property is a shortcut of the fully developed path: E86 Leaving, </w:t>
       </w:r>
       <w:r>
+        <w:rPr>
+          <w:i/>
+        </w:rPr>
         <w:t>P145 separated (left by)</w:t>
       </w:r>
       <w:r>
         <w:t xml:space="preserve">, E39 Actor, </w:t>
       </w:r>
       <w:r>
+        <w:rPr>
+          <w:i/>
+        </w:rPr>
         <w:t>P2 has type</w:t>
       </w:r>
       <w:r>
@@ -15560,12 +16112,18 @@
         <w:t xml:space="preserve">This property is a shortcut of the fully developed path: E86 Leaving, </w:t>
       </w:r>
       <w:r>
+        <w:rPr>
+          <w:i/>
+        </w:rPr>
         <w:t>P146 separated from (lost member by)</w:t>
       </w:r>
       <w:r>
         <w:t xml:space="preserve">, E74 Group, </w:t>
       </w:r>
       <w:r>
+        <w:rPr>
+          <w:i/>
+        </w:rPr>
         <w:t>P2 has type</w:t>
       </w:r>
       <w:r>
@@ -15714,12 +16272,18 @@
         <w:t xml:space="preserve">This property is a shortcut of the fully developed path: E87 Curation Activity, </w:t>
       </w:r>
       <w:r>
+        <w:rPr>
+          <w:i/>
+        </w:rPr>
         <w:t>P147 curated (was curated by)</w:t>
       </w:r>
       <w:r>
         <w:t xml:space="preserve">, E78 Curated Holding, </w:t>
       </w:r>
       <w:r>
+        <w:rPr>
+          <w:i/>
+        </w:rPr>
         <w:t>P2 has type</w:t>
       </w:r>
       <w:r>
@@ -15868,12 +16432,18 @@
         <w:t xml:space="preserve">This property is a shortcut of the fully developed path: E89 Propositional Object, </w:t>
       </w:r>
       <w:r>
+        <w:rPr>
+          <w:i/>
+        </w:rPr>
         <w:t>P148 has component (is component of)</w:t>
       </w:r>
       <w:r>
         <w:t xml:space="preserve">, E89 Propositional Object, </w:t>
       </w:r>
       <w:r>
+        <w:rPr>
+          <w:i/>
+        </w:rPr>
         <w:t>P2 has type</w:t>
       </w:r>
       <w:r>
@@ -16022,12 +16592,18 @@
         <w:t xml:space="preserve">This property is a shortcut of the fully developed path: E66 Formation, </w:t>
       </w:r>
       <w:r>
+        <w:rPr>
+          <w:i/>
+        </w:rPr>
         <w:t>P151 was formed from (participated  in)</w:t>
       </w:r>
       <w:r>
         <w:t xml:space="preserve">, E74 Group, </w:t>
       </w:r>
       <w:r>
+        <w:rPr>
+          <w:i/>
+        </w:rPr>
         <w:t>P2 has type</w:t>
       </w:r>
       <w:r>
@@ -16176,12 +16752,18 @@
         <w:t xml:space="preserve">This property is a shortcut of the fully developed path: E21 Person, </w:t>
       </w:r>
       <w:r>
+        <w:rPr>
+          <w:i/>
+        </w:rPr>
         <w:t>P152 has parent(is parent of)</w:t>
       </w:r>
       <w:r>
         <w:t xml:space="preserve">, E21 Person, </w:t>
       </w:r>
       <w:r>
+        <w:rPr>
+          <w:i/>
+        </w:rPr>
         <w:t>P2 has type</w:t>
       </w:r>
       <w:r>
@@ -16330,12 +16912,18 @@
         <w:t xml:space="preserve">This property is a shortcut of the fully developed path: E53 Place, </w:t>
       </w:r>
       <w:r>
+        <w:rPr>
+          <w:i/>
+        </w:rPr>
         <w:t>P157 is at rest relative to (provides reference space for)</w:t>
       </w:r>
       <w:r>
         <w:t xml:space="preserve">, E18 Physical Thing, </w:t>
       </w:r>
       <w:r>
+        <w:rPr>
+          <w:i/>
+        </w:rPr>
         <w:t>P2 has type</w:t>
       </w:r>
       <w:r>
@@ -16484,12 +17072,18 @@
         <w:t xml:space="preserve">This property is a shortcut of the fully developed path: E73 Information Object, </w:t>
       </w:r>
       <w:r>
+        <w:rPr>
+          <w:i/>
+        </w:rPr>
         <w:t>P165 incorporates (is incorporated in)</w:t>
       </w:r>
       <w:r>
         <w:t xml:space="preserve">, E90 Symbolic Object, </w:t>
       </w:r>
       <w:r>
+        <w:rPr>
+          <w:i/>
+        </w:rPr>
         <w:t>P2 has type</w:t>
       </w:r>
       <w:r>
@@ -16638,12 +17232,18 @@
         <w:t xml:space="preserve">This property is a shortcut of the fully developed path: E96 Purchase, </w:t>
       </w:r>
       <w:r>
+        <w:rPr>
+          <w:i/>
+        </w:rPr>
         <w:t>P179 had sales price (was sales price of)</w:t>
       </w:r>
       <w:r>
         <w:t xml:space="preserve">, E97 Monetary Amount, </w:t>
       </w:r>
       <w:r>
+        <w:rPr>
+          <w:i/>
+        </w:rPr>
         <w:t>P2 has type</w:t>
       </w:r>
       <w:r>
@@ -16792,12 +17392,18 @@
         <w:t xml:space="preserve">This property is a shortcut of the fully developed path: E99 Product Type, </w:t>
       </w:r>
       <w:r>
+        <w:rPr>
+          <w:i/>
+        </w:rPr>
         <w:t>P187 has production plan (is production plan for)</w:t>
       </w:r>
       <w:r>
         <w:t xml:space="preserve">, E29 Design or Procedure, </w:t>
       </w:r>
       <w:r>
+        <w:rPr>
+          <w:i/>
+        </w:rPr>
         <w:t>P2 has type</w:t>
       </w:r>
       <w:r>
@@ -16946,12 +17552,18 @@
         <w:t xml:space="preserve">This property is a shortcut of the fully developed path: E99 Product Type, </w:t>
       </w:r>
       <w:r>
+        <w:rPr>
+          <w:i/>
+        </w:rPr>
         <w:t>P188 requires production tool (is production tool for)</w:t>
       </w:r>
       <w:r>
         <w:t xml:space="preserve">, E19 Physical Object, </w:t>
       </w:r>
       <w:r>
+        <w:rPr>
+          <w:i/>
+        </w:rPr>
         <w:t>P2 has type</w:t>
       </w:r>
       <w:r>
@@ -17100,12 +17712,18 @@
         <w:t xml:space="preserve">This property is a shortcut of the fully developed path: E90 Symbolic Object, </w:t>
       </w:r>
       <w:r>
+        <w:rPr>
+          <w:i/>
+        </w:rPr>
         <w:t>P190 has symbolic content</w:t>
       </w:r>
       <w:r>
         <w:t xml:space="preserve">, E62 String, </w:t>
       </w:r>
       <w:r>
+        <w:rPr>
+          <w:i/>
+        </w:rPr>
         <w:t>P2 has type</w:t>
       </w:r>
       <w:r>

</xml_diff>